<commit_message>
New translations mx_video scripts_optional_courses_batch_3.docx (Spanish)
</commit_message>
<xml_diff>
--- a/translations/parent_text_v2_mexico/es/es_MX_Video Scripts_Optional_Courses_batch_3.docx
+++ b/translations/parent_text_v2_mexico/es/es_MX_Video Scripts_Optional_Courses_batch_3.docx
@@ -965,66 +965,66 @@
               <w:spacing w:line="240" w:lineRule="auto"/>
             </w:pPr>
             <w:r>
-              <w:t xml:space="preserve">Welcome back to Crianza con Conciencia Positiva! </w:t>
-            </w:r>
-          </w:p>
-          <w:p>
-            <w:pPr>
-              <w:spacing w:line="240" w:lineRule="auto"/>
-            </w:pPr>
-          </w:p>
-          <w:p>
-            <w:pPr>
-              <w:widowControl w:val="0"/>
-              <w:spacing w:line="240" w:lineRule="auto"/>
-            </w:pPr>
-            <w:r>
-              <w:t xml:space="preserve">This lesson is about creating family rules or guidelines with your teen. When you are making household rules with your teen, remember these four steps: </w:t>
-            </w:r>
-          </w:p>
-          <w:p>
-            <w:pPr>
-              <w:spacing w:line="240" w:lineRule="auto"/>
-            </w:pPr>
-          </w:p>
-          <w:p>
-            <w:pPr>
-              <w:spacing w:line="240" w:lineRule="auto"/>
-            </w:pPr>
-            <w:r>
-              <w:t xml:space="preserve">Be a Team</w:t>
-            </w:r>
-          </w:p>
-          <w:p>
-            <w:pPr>
-              <w:spacing w:line="240" w:lineRule="auto"/>
-            </w:pPr>
-            <w:r>
-              <w:t xml:space="preserve">[pause] </w:t>
-            </w:r>
-          </w:p>
-          <w:p>
-            <w:pPr>
-              <w:spacing w:line="240" w:lineRule="auto"/>
-            </w:pPr>
-            <w:r>
-              <w:t xml:space="preserve">Keep it Real</w:t>
-            </w:r>
-          </w:p>
-          <w:p>
-            <w:pPr>
-              <w:spacing w:line="240" w:lineRule="auto"/>
-            </w:pPr>
-            <w:r>
-              <w:t>[pause]</w:t>
-            </w:r>
-          </w:p>
-          <w:p>
-            <w:pPr>
-              <w:spacing w:line="240" w:lineRule="auto"/>
-            </w:pPr>
-            <w:r>
-              <w:t xml:space="preserve">Be Consistent</w:t>
+              <w:t xml:space="preserve">¡Te damos la bienvenida, de nuevo, a Crianza con Conciencia Positiva! </w:t>
+            </w:r>
+          </w:p>
+          <w:p>
+            <w:pPr>
+              <w:spacing w:line="240" w:lineRule="auto"/>
+            </w:pPr>
+          </w:p>
+          <w:p>
+            <w:pPr>
+              <w:widowControl w:val="0"/>
+              <w:spacing w:line="240" w:lineRule="auto"/>
+            </w:pPr>
+            <w:r>
+              <w:t xml:space="preserve">Esta sesión trata sobre establecer reglas o normas familiares con tu adolescente. Cuando establezcas reglas familiares con tu adolescente, recuerda estas cuatro estrategias: </w:t>
+            </w:r>
+          </w:p>
+          <w:p>
+            <w:pPr>
+              <w:spacing w:line="240" w:lineRule="auto"/>
+            </w:pPr>
+          </w:p>
+          <w:p>
+            <w:pPr>
+              <w:spacing w:line="240" w:lineRule="auto"/>
+            </w:pPr>
+            <w:r>
+              <w:t xml:space="preserve">SER UN EQUIPO</w:t>
+            </w:r>
+          </w:p>
+          <w:p>
+            <w:pPr>
+              <w:spacing w:line="240" w:lineRule="auto"/>
+            </w:pPr>
+            <w:r>
+              <w:t xml:space="preserve">[pausa] </w:t>
+            </w:r>
+          </w:p>
+          <w:p>
+            <w:pPr>
+              <w:spacing w:line="240" w:lineRule="auto"/>
+            </w:pPr>
+            <w:r>
+              <w:t xml:space="preserve">Mantenerlo Realista</w:t>
+            </w:r>
+          </w:p>
+          <w:p>
+            <w:pPr>
+              <w:spacing w:line="240" w:lineRule="auto"/>
+            </w:pPr>
+            <w:r>
+              <w:t>[pausa]</w:t>
+            </w:r>
+          </w:p>
+          <w:p>
+            <w:pPr>
+              <w:spacing w:line="240" w:lineRule="auto"/>
+            </w:pPr>
+            <w:r>
+              <w:t xml:space="preserve">SER CONSTANTES</w:t>
             </w:r>
           </w:p>
           <w:p>
@@ -1040,77 +1040,77 @@
               <w:spacing w:line="240" w:lineRule="auto"/>
             </w:pPr>
             <w:r>
-              <w:t xml:space="preserve">Praise Often</w:t>
-            </w:r>
-          </w:p>
-          <w:p>
-            <w:pPr>
-              <w:spacing w:line="240" w:lineRule="auto"/>
-            </w:pPr>
-            <w:r>
-              <w:t xml:space="preserve">Ready to learn more? Let’s dive in. </w:t>
-            </w:r>
-          </w:p>
-        </w:tc>
-        <w:tc>
-          <w:tcPr>
-            <w:shd w:fill="auto" w:val="clear"/>
-            <w:tcMar>
-              <w:top w:w="100.0" w:type="dxa"/>
-              <w:left w:w="100.0" w:type="dxa"/>
-              <w:bottom w:w="100.0" w:type="dxa"/>
-              <w:right w:w="100.0" w:type="dxa"/>
-            </w:tcMar>
-            <w:vAlign w:val="top"/>
-          </w:tcPr>
-          <w:p>
-            <w:pPr>
-              <w:widowControl w:val="0"/>
-            </w:pPr>
-            <w:r>
-              <w:t xml:space="preserve">Creating Family Rules</w:t>
-            </w:r>
-          </w:p>
-          <w:p>
-            <w:pPr>
-              <w:widowControl w:val="0"/>
-              <w:spacing w:line="240" w:lineRule="auto"/>
-            </w:pPr>
-          </w:p>
-          <w:p>
-            <w:pPr>
-              <w:widowControl w:val="0"/>
-              <w:spacing w:line="240" w:lineRule="auto"/>
-            </w:pPr>
-            <w:r>
-              <w:t xml:space="preserve">BE A TEAM</w:t>
-            </w:r>
-          </w:p>
-          <w:p>
-            <w:pPr>
-              <w:widowControl w:val="0"/>
-              <w:spacing w:line="240" w:lineRule="auto"/>
-            </w:pPr>
-            <w:r>
-              <w:t xml:space="preserve">KEEP IT REAL</w:t>
-            </w:r>
-          </w:p>
-          <w:p>
-            <w:pPr>
-              <w:widowControl w:val="0"/>
-              <w:spacing w:line="240" w:lineRule="auto"/>
-            </w:pPr>
-            <w:r>
-              <w:t xml:space="preserve">BE CONSISTENT</w:t>
-            </w:r>
-          </w:p>
-          <w:p>
-            <w:pPr>
-              <w:widowControl w:val="0"/>
-              <w:spacing w:line="240" w:lineRule="auto"/>
-            </w:pPr>
-            <w:r>
-              <w:t xml:space="preserve">PRAISE OFTEN</w:t>
+              <w:t xml:space="preserve">Halagar Frecuentemente</w:t>
+            </w:r>
+          </w:p>
+          <w:p>
+            <w:pPr>
+              <w:spacing w:line="240" w:lineRule="auto"/>
+            </w:pPr>
+            <w:r>
+              <w:t xml:space="preserve">¿Quieres saber más? Comencemos. </w:t>
+            </w:r>
+          </w:p>
+        </w:tc>
+        <w:tc>
+          <w:tcPr>
+            <w:shd w:fill="auto" w:val="clear"/>
+            <w:tcMar>
+              <w:top w:w="100.0" w:type="dxa"/>
+              <w:left w:w="100.0" w:type="dxa"/>
+              <w:bottom w:w="100.0" w:type="dxa"/>
+              <w:right w:w="100.0" w:type="dxa"/>
+            </w:tcMar>
+            <w:vAlign w:val="top"/>
+          </w:tcPr>
+          <w:p>
+            <w:pPr>
+              <w:widowControl w:val="0"/>
+            </w:pPr>
+            <w:r>
+              <w:t xml:space="preserve">Crear Reglas para la Familia</w:t>
+            </w:r>
+          </w:p>
+          <w:p>
+            <w:pPr>
+              <w:widowControl w:val="0"/>
+              <w:spacing w:line="240" w:lineRule="auto"/>
+            </w:pPr>
+          </w:p>
+          <w:p>
+            <w:pPr>
+              <w:widowControl w:val="0"/>
+              <w:spacing w:line="240" w:lineRule="auto"/>
+            </w:pPr>
+            <w:r>
+              <w:t xml:space="preserve">SER EQUIPO</w:t>
+            </w:r>
+          </w:p>
+          <w:p>
+            <w:pPr>
+              <w:widowControl w:val="0"/>
+              <w:spacing w:line="240" w:lineRule="auto"/>
+            </w:pPr>
+            <w:r>
+              <w:t xml:space="preserve">MANTENERLO REALISTA</w:t>
+            </w:r>
+          </w:p>
+          <w:p>
+            <w:pPr>
+              <w:widowControl w:val="0"/>
+              <w:spacing w:line="240" w:lineRule="auto"/>
+            </w:pPr>
+            <w:r>
+              <w:t xml:space="preserve">SER CONSTANTE</w:t>
+            </w:r>
+          </w:p>
+          <w:p>
+            <w:pPr>
+              <w:widowControl w:val="0"/>
+              <w:spacing w:line="240" w:lineRule="auto"/>
+            </w:pPr>
+            <w:r>
+              <w:t xml:space="preserve">HALAGAR CON FRECUENCIA</w:t>
             </w:r>
           </w:p>
         </w:tc>
@@ -1154,202 +1154,202 @@
               <w:spacing w:after="160" w:line="259" w:lineRule="auto"/>
             </w:pPr>
             <w:r>
-              <w:t xml:space="preserve">[1] First, Be a Team.</w:t>
-            </w:r>
-          </w:p>
-          <w:p>
-            <w:pPr>
-              <w:widowControl w:val="0"/>
-              <w:spacing w:line="240" w:lineRule="auto"/>
-            </w:pPr>
-            <w:r>
-              <w:t xml:space="preserve">Involve your teen when creating family rules. This will make it more likely that your teen will follow them. Make one rule at a time. Discuss the reasons for the rule and listen to their views.</w:t>
-            </w:r>
-          </w:p>
-          <w:p>
-            <w:pPr>
-              <w:widowControl w:val="0"/>
-              <w:spacing w:line="240" w:lineRule="auto"/>
-            </w:pPr>
-          </w:p>
-          <w:p>
-            <w:pPr>
-              <w:widowControl w:val="0"/>
-              <w:spacing w:line="240" w:lineRule="auto"/>
-            </w:pPr>
-            <w:r>
-              <w:t xml:space="preserve">[2] Next, Keep it Real. </w:t>
-            </w:r>
-          </w:p>
-          <w:p>
-            <w:pPr>
-              <w:widowControl w:val="0"/>
-              <w:spacing w:line="240" w:lineRule="auto"/>
-            </w:pPr>
-          </w:p>
-          <w:p>
-            <w:pPr>
-              <w:widowControl w:val="0"/>
-              <w:spacing w:line="240" w:lineRule="auto"/>
-            </w:pPr>
-            <w:r>
-              <w:t xml:space="preserve">Make the rules realistic for what your teen can do. Be clear and specific so they understand what you want them to do. Make sure the rule is fair. Remember to explain the reason for the rule.</w:t>
-            </w:r>
-          </w:p>
-          <w:p>
-            <w:pPr>
-              <w:widowControl w:val="0"/>
-              <w:spacing w:line="240" w:lineRule="auto"/>
-            </w:pPr>
-          </w:p>
-          <w:p>
-            <w:pPr>
-              <w:widowControl w:val="0"/>
-              <w:spacing w:line="240" w:lineRule="auto"/>
-            </w:pPr>
-            <w:r>
-              <w:t xml:space="preserve">[3] Step 3 is to be consistent. Once you set a rule together, stick to it! If you always expect your teen to follow a rule, they will be more likely to follow it. If the rule is something that also involves you,  then it is important that you stick to it too.</w:t>
-            </w:r>
-          </w:p>
-          <w:p>
-            <w:pPr>
-              <w:widowControl w:val="0"/>
-              <w:spacing w:line="240" w:lineRule="auto"/>
-            </w:pPr>
-          </w:p>
-          <w:p>
-            <w:pPr>
-              <w:widowControl w:val="0"/>
-              <w:spacing w:line="240" w:lineRule="auto"/>
-            </w:pPr>
-            <w:r>
-              <w:t xml:space="preserve">[4] Finally, Praise Often. Praise your teen for setting family rules with you. And just like when they follow an instruction or behave well, praise them whenever they follow the rule!</w:t>
-            </w:r>
-          </w:p>
-        </w:tc>
-        <w:tc>
-          <w:tcPr>
-            <w:shd w:fill="auto" w:val="clear"/>
-            <w:tcMar>
-              <w:top w:w="100.0" w:type="dxa"/>
-              <w:left w:w="100.0" w:type="dxa"/>
-              <w:bottom w:w="100.0" w:type="dxa"/>
-              <w:right w:w="100.0" w:type="dxa"/>
-            </w:tcMar>
-            <w:vAlign w:val="top"/>
-          </w:tcPr>
-          <w:p>
-            <w:pPr>
-              <w:widowControl w:val="0"/>
-              <w:spacing w:line="240" w:lineRule="auto"/>
-            </w:pPr>
-            <w:r>
-              <w:t xml:space="preserve">BE A TEAM</w:t>
-            </w:r>
-          </w:p>
-          <w:p>
-            <w:pPr>
-              <w:widowControl w:val="0"/>
-              <w:spacing w:line="240" w:lineRule="auto"/>
-            </w:pPr>
-          </w:p>
-          <w:p>
-            <w:pPr>
-              <w:widowControl w:val="0"/>
-              <w:spacing w:line="240" w:lineRule="auto"/>
-            </w:pPr>
-            <w:r>
-              <w:t xml:space="preserve">Create rules together</w:t>
-            </w:r>
-          </w:p>
-          <w:p>
-            <w:pPr>
-              <w:widowControl w:val="0"/>
-              <w:spacing w:line="240" w:lineRule="auto"/>
-            </w:pPr>
-          </w:p>
-          <w:p>
-            <w:pPr>
-              <w:widowControl w:val="0"/>
-              <w:spacing w:line="240" w:lineRule="auto"/>
-            </w:pPr>
-            <w:r>
-              <w:t xml:space="preserve">KEEP IT REAL</w:t>
-            </w:r>
-          </w:p>
-          <w:p>
-            <w:pPr>
-              <w:widowControl w:val="0"/>
-              <w:spacing w:line="240" w:lineRule="auto"/>
-            </w:pPr>
-          </w:p>
-          <w:p>
-            <w:pPr>
-              <w:widowControl w:val="0"/>
-              <w:spacing w:line="240" w:lineRule="auto"/>
-            </w:pPr>
-            <w:r>
-              <w:t xml:space="preserve">Keep your rules realistic, clear, and specific </w:t>
-            </w:r>
-          </w:p>
-          <w:p>
-            <w:pPr>
-              <w:widowControl w:val="0"/>
-              <w:spacing w:line="240" w:lineRule="auto"/>
-            </w:pPr>
-          </w:p>
-          <w:p>
-            <w:pPr>
-              <w:widowControl w:val="0"/>
-              <w:spacing w:line="240" w:lineRule="auto"/>
-            </w:pPr>
-            <w:r>
-              <w:t xml:space="preserve">BE CONSISTENT</w:t>
-            </w:r>
-          </w:p>
-          <w:p>
-            <w:pPr>
-              <w:widowControl w:val="0"/>
-              <w:spacing w:line="240" w:lineRule="auto"/>
-            </w:pPr>
-          </w:p>
-          <w:p>
-            <w:pPr>
-              <w:widowControl w:val="0"/>
-              <w:spacing w:line="240" w:lineRule="auto"/>
-            </w:pPr>
-            <w:r>
-              <w:t xml:space="preserve">Make sure you and your teen follow the rules consistently</w:t>
-            </w:r>
-          </w:p>
-          <w:p>
-            <w:pPr>
-              <w:widowControl w:val="0"/>
-              <w:spacing w:line="240" w:lineRule="auto"/>
-            </w:pPr>
-          </w:p>
-          <w:p>
-            <w:pPr>
-              <w:widowControl w:val="0"/>
-              <w:spacing w:line="240" w:lineRule="auto"/>
-            </w:pPr>
-            <w:r>
-              <w:t xml:space="preserve">PRAISE OFTEN</w:t>
-            </w:r>
-          </w:p>
-          <w:p>
-            <w:pPr>
-              <w:widowControl w:val="0"/>
-              <w:spacing w:line="240" w:lineRule="auto"/>
-            </w:pPr>
-          </w:p>
-          <w:p>
-            <w:pPr>
-              <w:widowControl w:val="0"/>
-              <w:spacing w:line="240" w:lineRule="auto"/>
-            </w:pPr>
-            <w:r>
-              <w:t xml:space="preserve">Praise your teen whenever you notice they are following the rule.</w:t>
+              <w:t xml:space="preserve">[1] Primero, propónganse ser un Equipo.</w:t>
+            </w:r>
+          </w:p>
+          <w:p>
+            <w:pPr>
+              <w:widowControl w:val="0"/>
+              <w:spacing w:line="240" w:lineRule="auto"/>
+            </w:pPr>
+            <w:r>
+              <w:t xml:space="preserve">Involucra a tu adolescente en la creación de las reglas familiares. Esto aumenta la probabilidad de que tu adolescente las siga. Elaboren una regla a la vez. Comenten los motivos por los que se crea la regla y escucha su perspectiva.</w:t>
+            </w:r>
+          </w:p>
+          <w:p>
+            <w:pPr>
+              <w:widowControl w:val="0"/>
+              <w:spacing w:line="240" w:lineRule="auto"/>
+            </w:pPr>
+          </w:p>
+          <w:p>
+            <w:pPr>
+              <w:widowControl w:val="0"/>
+              <w:spacing w:line="240" w:lineRule="auto"/>
+            </w:pPr>
+            <w:r>
+              <w:t xml:space="preserve">[2] A continuación, busca Mantenerlo Realista. </w:t>
+            </w:r>
+          </w:p>
+          <w:p>
+            <w:pPr>
+              <w:widowControl w:val="0"/>
+              <w:spacing w:line="240" w:lineRule="auto"/>
+            </w:pPr>
+          </w:p>
+          <w:p>
+            <w:pPr>
+              <w:widowControl w:val="0"/>
+              <w:spacing w:line="240" w:lineRule="auto"/>
+            </w:pPr>
+            <w:r>
+              <w:t xml:space="preserve">Asegúrate de que las reglas sean realistas y basadas en lo que realmente puede hacer tu adolescente. Exprésate con claridad y sé específico para que pueda entender qué es lo que quieres que haga. Asegúrate de que la regla es justa. Recuerda explicar las razones por las que se crea esa regla.</w:t>
+            </w:r>
+          </w:p>
+          <w:p>
+            <w:pPr>
+              <w:widowControl w:val="0"/>
+              <w:spacing w:line="240" w:lineRule="auto"/>
+            </w:pPr>
+          </w:p>
+          <w:p>
+            <w:pPr>
+              <w:widowControl w:val="0"/>
+              <w:spacing w:line="240" w:lineRule="auto"/>
+            </w:pPr>
+            <w:r>
+              <w:t xml:space="preserve">[3] El Paso 3 es ser constante. Una vez que establezcan una regla, ¡apéguense a ella! Si siempre supones que tu adolescente va a seguir la regla, será más probable que la siga. Si la regla también te afecta a ti, es importante que tú también la sigas.</w:t>
+            </w:r>
+          </w:p>
+          <w:p>
+            <w:pPr>
+              <w:widowControl w:val="0"/>
+              <w:spacing w:line="240" w:lineRule="auto"/>
+            </w:pPr>
+          </w:p>
+          <w:p>
+            <w:pPr>
+              <w:widowControl w:val="0"/>
+              <w:spacing w:line="240" w:lineRule="auto"/>
+            </w:pPr>
+            <w:r>
+              <w:t xml:space="preserve">[4] Por último, Halaga Frecuentemente. Reconoce y halaga a tu adolescente por establecer las reglas familiares contigo. Y, al igual que cuando siguen una instrucción o se portan bien, siempre que sigan la regla, ¡halágales!</w:t>
+            </w:r>
+          </w:p>
+        </w:tc>
+        <w:tc>
+          <w:tcPr>
+            <w:shd w:fill="auto" w:val="clear"/>
+            <w:tcMar>
+              <w:top w:w="100.0" w:type="dxa"/>
+              <w:left w:w="100.0" w:type="dxa"/>
+              <w:bottom w:w="100.0" w:type="dxa"/>
+              <w:right w:w="100.0" w:type="dxa"/>
+            </w:tcMar>
+            <w:vAlign w:val="top"/>
+          </w:tcPr>
+          <w:p>
+            <w:pPr>
+              <w:widowControl w:val="0"/>
+              <w:spacing w:line="240" w:lineRule="auto"/>
+            </w:pPr>
+            <w:r>
+              <w:t xml:space="preserve">SER EQUIPO</w:t>
+            </w:r>
+          </w:p>
+          <w:p>
+            <w:pPr>
+              <w:widowControl w:val="0"/>
+              <w:spacing w:line="240" w:lineRule="auto"/>
+            </w:pPr>
+          </w:p>
+          <w:p>
+            <w:pPr>
+              <w:widowControl w:val="0"/>
+              <w:spacing w:line="240" w:lineRule="auto"/>
+            </w:pPr>
+            <w:r>
+              <w:t xml:space="preserve">Propónganse crear las reglas juntos</w:t>
+            </w:r>
+          </w:p>
+          <w:p>
+            <w:pPr>
+              <w:widowControl w:val="0"/>
+              <w:spacing w:line="240" w:lineRule="auto"/>
+            </w:pPr>
+          </w:p>
+          <w:p>
+            <w:pPr>
+              <w:widowControl w:val="0"/>
+              <w:spacing w:line="240" w:lineRule="auto"/>
+            </w:pPr>
+            <w:r>
+              <w:t xml:space="preserve">MANTENERLO REALISTA</w:t>
+            </w:r>
+          </w:p>
+          <w:p>
+            <w:pPr>
+              <w:widowControl w:val="0"/>
+              <w:spacing w:line="240" w:lineRule="auto"/>
+            </w:pPr>
+          </w:p>
+          <w:p>
+            <w:pPr>
+              <w:widowControl w:val="0"/>
+              <w:spacing w:line="240" w:lineRule="auto"/>
+            </w:pPr>
+            <w:r>
+              <w:t xml:space="preserve">Procura que tus reglas sean realistas, claras y específicas </w:t>
+            </w:r>
+          </w:p>
+          <w:p>
+            <w:pPr>
+              <w:widowControl w:val="0"/>
+              <w:spacing w:line="240" w:lineRule="auto"/>
+            </w:pPr>
+          </w:p>
+          <w:p>
+            <w:pPr>
+              <w:widowControl w:val="0"/>
+              <w:spacing w:line="240" w:lineRule="auto"/>
+            </w:pPr>
+            <w:r>
+              <w:t xml:space="preserve">SER CONSTANTE</w:t>
+            </w:r>
+          </w:p>
+          <w:p>
+            <w:pPr>
+              <w:widowControl w:val="0"/>
+              <w:spacing w:line="240" w:lineRule="auto"/>
+            </w:pPr>
+          </w:p>
+          <w:p>
+            <w:pPr>
+              <w:widowControl w:val="0"/>
+              <w:spacing w:line="240" w:lineRule="auto"/>
+            </w:pPr>
+            <w:r>
+              <w:t xml:space="preserve">Asegúrate de que tu adolescente y tú siguen las reglas de manera constante</w:t>
+            </w:r>
+          </w:p>
+          <w:p>
+            <w:pPr>
+              <w:widowControl w:val="0"/>
+              <w:spacing w:line="240" w:lineRule="auto"/>
+            </w:pPr>
+          </w:p>
+          <w:p>
+            <w:pPr>
+              <w:widowControl w:val="0"/>
+              <w:spacing w:line="240" w:lineRule="auto"/>
+            </w:pPr>
+            <w:r>
+              <w:t xml:space="preserve">HALAGAR CON FRECUENCIA</w:t>
+            </w:r>
+          </w:p>
+          <w:p>
+            <w:pPr>
+              <w:widowControl w:val="0"/>
+              <w:spacing w:line="240" w:lineRule="auto"/>
+            </w:pPr>
+          </w:p>
+          <w:p>
+            <w:pPr>
+              <w:widowControl w:val="0"/>
+              <w:spacing w:line="240" w:lineRule="auto"/>
+            </w:pPr>
+            <w:r>
+              <w:t xml:space="preserve">Halaga a tu adolescente siempre que te des cuenta de que cumple la regla.</w:t>
             </w:r>
           </w:p>
         </w:tc>
@@ -1393,86 +1393,86 @@
               <w:spacing w:line="240" w:lineRule="auto"/>
             </w:pPr>
             <w:r>
-              <w:t>Remember:[pause]</w:t>
-            </w:r>
-          </w:p>
-          <w:p>
-            <w:pPr>
-              <w:spacing w:line="240" w:lineRule="auto"/>
-            </w:pPr>
-            <w:r>
-              <w:t xml:space="preserve">Be a team, [pause] Keep it real, [pause] Be Consistent, [pause] and Praise your teen for following the rules.</w:t>
-            </w:r>
-          </w:p>
-          <w:p>
-            <w:pPr>
-              <w:spacing w:line="240" w:lineRule="auto"/>
-            </w:pPr>
-          </w:p>
-          <w:p>
-            <w:pPr>
-              <w:spacing w:line="240" w:lineRule="auto"/>
-            </w:pPr>
-            <w:r>
-              <w:t xml:space="preserve">Your home activity is to try to create at least one family rule with your teen. Can you do it today? </w:t>
-            </w:r>
-          </w:p>
-          <w:p>
-            <w:pPr>
-              <w:spacing w:line="240" w:lineRule="auto"/>
-            </w:pPr>
-          </w:p>
-        </w:tc>
-        <w:tc>
-          <w:tcPr>
-            <w:shd w:fill="auto" w:val="clear"/>
-            <w:tcMar>
-              <w:top w:w="100.0" w:type="dxa"/>
-              <w:left w:w="100.0" w:type="dxa"/>
-              <w:bottom w:w="100.0" w:type="dxa"/>
-              <w:right w:w="100.0" w:type="dxa"/>
-            </w:tcMar>
-            <w:vAlign w:val="top"/>
-          </w:tcPr>
-          <w:p>
-            <w:pPr>
-              <w:widowControl w:val="0"/>
-            </w:pPr>
-            <w:r>
-              <w:t xml:space="preserve">Creating Family Rules</w:t>
-            </w:r>
-          </w:p>
-          <w:p>
-            <w:pPr>
-              <w:widowControl w:val="0"/>
-              <w:spacing w:line="240" w:lineRule="auto"/>
-            </w:pPr>
-          </w:p>
-          <w:p>
-            <w:pPr>
-              <w:widowControl w:val="0"/>
-              <w:spacing w:line="240" w:lineRule="auto"/>
-            </w:pPr>
-            <w:r>
-              <w:t xml:space="preserve">BE A TEAM</w:t>
-            </w:r>
-          </w:p>
-          <w:p>
-            <w:pPr>
-              <w:widowControl w:val="0"/>
-              <w:spacing w:line="240" w:lineRule="auto"/>
-            </w:pPr>
-            <w:r>
-              <w:t xml:space="preserve">KEEP IT REAL</w:t>
-            </w:r>
-          </w:p>
-          <w:p>
-            <w:pPr>
-              <w:widowControl w:val="0"/>
-              <w:spacing w:line="240" w:lineRule="auto"/>
-            </w:pPr>
-            <w:r>
-              <w:t xml:space="preserve">BE CONSISTENT</w:t>
+              <w:t>Recuerda:[pause]</w:t>
+            </w:r>
+          </w:p>
+          <w:p>
+            <w:pPr>
+              <w:spacing w:line="240" w:lineRule="auto"/>
+            </w:pPr>
+            <w:r>
+              <w:t xml:space="preserve">Ser un Equipo, [pause] Ser Realista, [pause] Ser Constante, [pausa] y Halagar a tu adolescente por seguir las reglas.</w:t>
+            </w:r>
+          </w:p>
+          <w:p>
+            <w:pPr>
+              <w:spacing w:line="240" w:lineRule="auto"/>
+            </w:pPr>
+          </w:p>
+          <w:p>
+            <w:pPr>
+              <w:spacing w:line="240" w:lineRule="auto"/>
+            </w:pPr>
+            <w:r>
+              <w:t xml:space="preserve">Tu Actividad para Casa consiste en crear, al menos, una regla familiar con tu adolescente. ¿Tienes tiempo para hacerlo hoy? </w:t>
+            </w:r>
+          </w:p>
+          <w:p>
+            <w:pPr>
+              <w:spacing w:line="240" w:lineRule="auto"/>
+            </w:pPr>
+          </w:p>
+        </w:tc>
+        <w:tc>
+          <w:tcPr>
+            <w:shd w:fill="auto" w:val="clear"/>
+            <w:tcMar>
+              <w:top w:w="100.0" w:type="dxa"/>
+              <w:left w:w="100.0" w:type="dxa"/>
+              <w:bottom w:w="100.0" w:type="dxa"/>
+              <w:right w:w="100.0" w:type="dxa"/>
+            </w:tcMar>
+            <w:vAlign w:val="top"/>
+          </w:tcPr>
+          <w:p>
+            <w:pPr>
+              <w:widowControl w:val="0"/>
+            </w:pPr>
+            <w:r>
+              <w:t xml:space="preserve">Crear Reglas para la Familia</w:t>
+            </w:r>
+          </w:p>
+          <w:p>
+            <w:pPr>
+              <w:widowControl w:val="0"/>
+              <w:spacing w:line="240" w:lineRule="auto"/>
+            </w:pPr>
+          </w:p>
+          <w:p>
+            <w:pPr>
+              <w:widowControl w:val="0"/>
+              <w:spacing w:line="240" w:lineRule="auto"/>
+            </w:pPr>
+            <w:r>
+              <w:t xml:space="preserve">SER EQUIPO</w:t>
+            </w:r>
+          </w:p>
+          <w:p>
+            <w:pPr>
+              <w:widowControl w:val="0"/>
+              <w:spacing w:line="240" w:lineRule="auto"/>
+            </w:pPr>
+            <w:r>
+              <w:t xml:space="preserve">MANTENERLO REALISTA</w:t>
+            </w:r>
+          </w:p>
+          <w:p>
+            <w:pPr>
+              <w:widowControl w:val="0"/>
+              <w:spacing w:line="240" w:lineRule="auto"/>
+            </w:pPr>
+            <w:r>
+              <w:t xml:space="preserve">SER CONSTANTE</w:t>
             </w:r>
           </w:p>
           <w:p>
@@ -1989,31 +1989,31 @@
               <w:spacing w:line="240" w:lineRule="auto"/>
             </w:pPr>
             <w:r>
-              <w:t xml:space="preserve">Give the consequence every time a rule is not followed</w:t>
-            </w:r>
-          </w:p>
-          <w:p>
-            <w:pPr>
-              <w:widowControl w:val="0"/>
-              <w:spacing w:line="240" w:lineRule="auto"/>
-            </w:pPr>
-          </w:p>
-          <w:p>
-            <w:pPr>
-              <w:widowControl w:val="0"/>
-              <w:spacing w:line="240" w:lineRule="auto"/>
-            </w:pPr>
-            <w:r>
-              <w:t xml:space="preserve">BE POSITIVE </w:t>
-            </w:r>
-          </w:p>
-          <w:p>
-            <w:pPr>
-              <w:widowControl w:val="0"/>
-              <w:spacing w:line="240" w:lineRule="auto"/>
-            </w:pPr>
-            <w:r>
-              <w:t xml:space="preserve">Praise the behaviour you want to see more of</w:t>
+              <w:t xml:space="preserve">Implementa la consecuencia cada vez que no se cumpla una regla</w:t>
+            </w:r>
+          </w:p>
+          <w:p>
+            <w:pPr>
+              <w:widowControl w:val="0"/>
+              <w:spacing w:line="240" w:lineRule="auto"/>
+            </w:pPr>
+          </w:p>
+          <w:p>
+            <w:pPr>
+              <w:widowControl w:val="0"/>
+              <w:spacing w:line="240" w:lineRule="auto"/>
+            </w:pPr>
+            <w:r>
+              <w:t xml:space="preserve">SER POSITIVO </w:t>
+            </w:r>
+          </w:p>
+          <w:p>
+            <w:pPr>
+              <w:widowControl w:val="0"/>
+              <w:spacing w:line="240" w:lineRule="auto"/>
+            </w:pPr>
+            <w:r>
+              <w:t xml:space="preserve">Halaga el comportamiento que quieres que se repita</w:t>
             </w:r>
           </w:p>
         </w:tc>
@@ -2058,16 +2058,16 @@
               <w:spacing w:line="240" w:lineRule="auto"/>
             </w:pPr>
             <w:r>
-              <w:t xml:space="preserve">Remember, to teach your teen consequences: </w:t>
-            </w:r>
-          </w:p>
-          <w:p>
-            <w:pPr>
-              <w:widowControl w:val="0"/>
-              <w:spacing w:line="240" w:lineRule="auto"/>
-            </w:pPr>
-            <w:r>
-              <w:t xml:space="preserve">Be calm, [pause] be fair, [pause] be consistent, [pause] and be positive!</w:t>
+              <w:t xml:space="preserve">Recuerda que para enseñarle a tu adolescente sobre las consecuencias, debes: </w:t>
+            </w:r>
+          </w:p>
+          <w:p>
+            <w:pPr>
+              <w:widowControl w:val="0"/>
+              <w:spacing w:line="240" w:lineRule="auto"/>
+            </w:pPr>
+            <w:r>
+              <w:t xml:space="preserve">Mantener la calma, [pause] actuar de forma justa, [pause] ser constante, [pause] y ¡usar palabras afirmativas!</w:t>
             </w:r>
           </w:p>
           <w:p>
@@ -2075,103 +2075,103 @@
               <w:spacing w:after="240" w:before="240" w:line="240" w:lineRule="auto"/>
             </w:pPr>
             <w:r>
-              <w:t xml:space="preserve">Your home activity is to write a list of fair consequences you can use. This will prepare you for the next time your teen behaves badly. </w:t>
-            </w:r>
-          </w:p>
-          <w:p>
-            <w:pPr>
-              <w:widowControl w:val="0"/>
-              <w:spacing w:line="240" w:lineRule="auto"/>
-            </w:pPr>
-            <w:r>
-              <w:t xml:space="preserve">Can you do it today? </w:t>
-            </w:r>
-          </w:p>
-        </w:tc>
-        <w:tc>
-          <w:tcPr>
-            <w:shd w:fill="auto" w:val="clear"/>
-            <w:tcMar>
-              <w:top w:w="100.0" w:type="dxa"/>
-              <w:left w:w="100.0" w:type="dxa"/>
-              <w:bottom w:w="100.0" w:type="dxa"/>
-              <w:right w:w="100.0" w:type="dxa"/>
-            </w:tcMar>
-            <w:vAlign w:val="top"/>
-          </w:tcPr>
-          <w:p>
-            <w:pPr>
-              <w:widowControl w:val="0"/>
-              <w:spacing w:line="240" w:lineRule="auto"/>
-            </w:pPr>
-            <w:r>
-              <w:t xml:space="preserve">Teaching my Teen Consequences</w:t>
-            </w:r>
-          </w:p>
-          <w:p>
-            <w:pPr>
-              <w:widowControl w:val="0"/>
-              <w:spacing w:line="240" w:lineRule="auto"/>
-            </w:pPr>
-          </w:p>
-          <w:p>
-            <w:pPr>
-              <w:widowControl w:val="0"/>
-              <w:spacing w:line="240" w:lineRule="auto"/>
-            </w:pPr>
-            <w:r>
-              <w:t xml:space="preserve">BE CALM</w:t>
-            </w:r>
-          </w:p>
-          <w:p>
-            <w:pPr>
-              <w:widowControl w:val="0"/>
-              <w:spacing w:line="240" w:lineRule="auto"/>
-            </w:pPr>
-            <w:r>
-              <w:t xml:space="preserve">BE FAIR</w:t>
-            </w:r>
-          </w:p>
-          <w:p>
-            <w:pPr>
-              <w:widowControl w:val="0"/>
-              <w:spacing w:line="240" w:lineRule="auto"/>
-            </w:pPr>
-            <w:r>
-              <w:t xml:space="preserve">BE CONSISTENT</w:t>
-            </w:r>
-          </w:p>
-          <w:p>
-            <w:pPr>
-              <w:widowControl w:val="0"/>
-              <w:spacing w:line="240" w:lineRule="auto"/>
-            </w:pPr>
-            <w:r>
-              <w:t xml:space="preserve">BE POSITIVE</w:t>
-            </w:r>
-          </w:p>
-          <w:p>
-            <w:pPr>
-              <w:widowControl w:val="0"/>
-              <w:spacing w:line="240" w:lineRule="auto"/>
-            </w:pPr>
-          </w:p>
-          <w:p>
-            <w:pPr>
-              <w:widowControl w:val="0"/>
-              <w:spacing w:line="240" w:lineRule="auto"/>
-            </w:pPr>
-            <w:r>
-              <w:t xml:space="preserve">HOME ACTIVITY:</w:t>
-            </w:r>
-          </w:p>
-          <w:p>
-            <w:pPr>
-              <w:widowControl w:val="0"/>
-              <w:spacing w:line="240" w:lineRule="auto"/>
-            </w:pPr>
-            <w:r>
-              <w:t xml:space="preserve">Write a list of fair consequences. </w:t>
+              <w:t xml:space="preserve">Tu Actividad para Casa consiste en escribir una lista de consecuencias justas que puedas usar. Esto te preparará para la próxima vez que tu adolescente tenga un comportamiento negativo. </w:t>
+            </w:r>
+          </w:p>
+          <w:p>
+            <w:pPr>
+              <w:widowControl w:val="0"/>
+              <w:spacing w:line="240" w:lineRule="auto"/>
+            </w:pPr>
+            <w:r>
+              <w:t xml:space="preserve">¿Tienes tiempo para hacerlo el día de hoy? </w:t>
+            </w:r>
+          </w:p>
+        </w:tc>
+        <w:tc>
+          <w:tcPr>
+            <w:shd w:fill="auto" w:val="clear"/>
+            <w:tcMar>
+              <w:top w:w="100.0" w:type="dxa"/>
+              <w:left w:w="100.0" w:type="dxa"/>
+              <w:bottom w:w="100.0" w:type="dxa"/>
+              <w:right w:w="100.0" w:type="dxa"/>
+            </w:tcMar>
+            <w:vAlign w:val="top"/>
+          </w:tcPr>
+          <w:p>
+            <w:pPr>
+              <w:widowControl w:val="0"/>
+              <w:spacing w:line="240" w:lineRule="auto"/>
+            </w:pPr>
+            <w:r>
+              <w:t xml:space="preserve">Enseñarle a Mi Adolescente sobre las Consecuencias</w:t>
+            </w:r>
+          </w:p>
+          <w:p>
+            <w:pPr>
+              <w:widowControl w:val="0"/>
+              <w:spacing w:line="240" w:lineRule="auto"/>
+            </w:pPr>
+          </w:p>
+          <w:p>
+            <w:pPr>
+              <w:widowControl w:val="0"/>
+              <w:spacing w:line="240" w:lineRule="auto"/>
+            </w:pPr>
+            <w:r>
+              <w:t xml:space="preserve">MANTENER LA CALMA</w:t>
+            </w:r>
+          </w:p>
+          <w:p>
+            <w:pPr>
+              <w:widowControl w:val="0"/>
+              <w:spacing w:line="240" w:lineRule="auto"/>
+            </w:pPr>
+            <w:r>
+              <w:t xml:space="preserve">SER JUSTO</w:t>
+            </w:r>
+          </w:p>
+          <w:p>
+            <w:pPr>
+              <w:widowControl w:val="0"/>
+              <w:spacing w:line="240" w:lineRule="auto"/>
+            </w:pPr>
+            <w:r>
+              <w:t xml:space="preserve">SER CONSTANTE</w:t>
+            </w:r>
+          </w:p>
+          <w:p>
+            <w:pPr>
+              <w:widowControl w:val="0"/>
+              <w:spacing w:line="240" w:lineRule="auto"/>
+            </w:pPr>
+            <w:r>
+              <w:t xml:space="preserve">SER POSITIVO</w:t>
+            </w:r>
+          </w:p>
+          <w:p>
+            <w:pPr>
+              <w:widowControl w:val="0"/>
+              <w:spacing w:line="240" w:lineRule="auto"/>
+            </w:pPr>
+          </w:p>
+          <w:p>
+            <w:pPr>
+              <w:widowControl w:val="0"/>
+              <w:spacing w:line="240" w:lineRule="auto"/>
+            </w:pPr>
+            <w:r>
+              <w:t xml:space="preserve">ACTIVIDAD PARA CASA:</w:t>
+            </w:r>
+          </w:p>
+          <w:p>
+            <w:pPr>
+              <w:widowControl w:val="0"/>
+              <w:spacing w:line="240" w:lineRule="auto"/>
+            </w:pPr>
+            <w:r>
+              <w:t xml:space="preserve">Escribe una lista de consecuencias justas </w:t>
             </w:r>
           </w:p>
         </w:tc>
@@ -2306,28 +2306,28 @@
               <w:spacing w:line="240" w:lineRule="auto"/>
             </w:pPr>
             <w:r>
-              <w:t xml:space="preserve">Hello again, it is good to see you on Crianza con Conciencia Positiva! This lesson is about learning how to solve problems with your teen. </w:t>
-            </w:r>
-          </w:p>
-          <w:p>
-            <w:pPr>
-              <w:spacing w:line="240" w:lineRule="auto"/>
-            </w:pPr>
-          </w:p>
-          <w:p>
-            <w:pPr>
-              <w:spacing w:line="240" w:lineRule="auto"/>
-            </w:pPr>
-            <w:r>
-              <w:t xml:space="preserve">When something happens, take a deep breath. Then, help your teen work on the problem with these 4 steps: KNOW IT, SOLVE IT, TRY IT, TEST IT. </w:t>
-            </w:r>
-          </w:p>
-          <w:p>
-            <w:pPr>
-              <w:spacing w:line="240" w:lineRule="auto"/>
-            </w:pPr>
-            <w:r>
-              <w:t xml:space="preserve">Let’s learn more together!</w:t>
+              <w:t xml:space="preserve">Hola, ¡qué bueno verte de nuevo por aquí en Crianza con Conciencia Positiva! Esta sesión trata sobre aprender a resolver problemas con tu adolescente. </w:t>
+            </w:r>
+          </w:p>
+          <w:p>
+            <w:pPr>
+              <w:spacing w:line="240" w:lineRule="auto"/>
+            </w:pPr>
+          </w:p>
+          <w:p>
+            <w:pPr>
+              <w:spacing w:line="240" w:lineRule="auto"/>
+            </w:pPr>
+            <w:r>
+              <w:t xml:space="preserve">Cuando algo pase, respira profundo. Después, ayuda a tu adolescente a ocuparse del problema con estos 4 pasos: CONOCER, RESOLVER, INTENTAR, COMPROBAR. </w:t>
+            </w:r>
+          </w:p>
+          <w:p>
+            <w:pPr>
+              <w:spacing w:line="240" w:lineRule="auto"/>
+            </w:pPr>
+            <w:r>
+              <w:t xml:space="preserve">¡Aprendamos más sobre esto juntos!</w:t>
             </w:r>
           </w:p>
         </w:tc>
@@ -2339,49 +2339,49 @@
               <w:spacing w:line="240" w:lineRule="auto"/>
             </w:pPr>
             <w:r>
-              <w:t xml:space="preserve">Solving Problems with My Teen</w:t>
-            </w:r>
-          </w:p>
-          <w:p>
-            <w:pPr>
-              <w:widowControl w:val="0"/>
-              <w:spacing w:line="240" w:lineRule="auto"/>
-            </w:pPr>
-          </w:p>
-          <w:p>
-            <w:pPr>
-              <w:widowControl w:val="0"/>
-              <w:spacing w:line="240" w:lineRule="auto"/>
-            </w:pPr>
-            <w:r>
-              <w:t xml:space="preserve">KNOW IT</w:t>
-            </w:r>
-          </w:p>
-          <w:p>
-            <w:pPr>
-              <w:widowControl w:val="0"/>
-              <w:spacing w:line="240" w:lineRule="auto"/>
-            </w:pPr>
-            <w:r>
-              <w:t xml:space="preserve">SOLVE IT</w:t>
-            </w:r>
-          </w:p>
-          <w:p>
-            <w:pPr>
-              <w:widowControl w:val="0"/>
-              <w:spacing w:line="240" w:lineRule="auto"/>
-            </w:pPr>
-            <w:r>
-              <w:t xml:space="preserve">TRY IT</w:t>
-            </w:r>
-          </w:p>
-          <w:p>
-            <w:pPr>
-              <w:widowControl w:val="0"/>
-              <w:spacing w:line="240" w:lineRule="auto"/>
-            </w:pPr>
-            <w:r>
-              <w:t xml:space="preserve">TEST IT</w:t>
+              <w:t xml:space="preserve">Resolver Problemas con Mi Adolescente</w:t>
+            </w:r>
+          </w:p>
+          <w:p>
+            <w:pPr>
+              <w:widowControl w:val="0"/>
+              <w:spacing w:line="240" w:lineRule="auto"/>
+            </w:pPr>
+          </w:p>
+          <w:p>
+            <w:pPr>
+              <w:widowControl w:val="0"/>
+              <w:spacing w:line="240" w:lineRule="auto"/>
+            </w:pPr>
+            <w:r>
+              <w:t>CONOCERLO</w:t>
+            </w:r>
+          </w:p>
+          <w:p>
+            <w:pPr>
+              <w:widowControl w:val="0"/>
+              <w:spacing w:line="240" w:lineRule="auto"/>
+            </w:pPr>
+            <w:r>
+              <w:t>RESOLVERLO</w:t>
+            </w:r>
+          </w:p>
+          <w:p>
+            <w:pPr>
+              <w:widowControl w:val="0"/>
+              <w:spacing w:line="240" w:lineRule="auto"/>
+            </w:pPr>
+            <w:r>
+              <w:t>INTENTARLO</w:t>
+            </w:r>
+          </w:p>
+          <w:p>
+            <w:pPr>
+              <w:widowControl w:val="0"/>
+              <w:spacing w:line="240" w:lineRule="auto"/>
+            </w:pPr>
+            <w:r>
+              <w:t>COMPROBARLO</w:t>
             </w:r>
           </w:p>
         </w:tc>
@@ -2407,7 +2407,7 @@
               <w:spacing w:line="240" w:lineRule="auto"/>
             </w:pPr>
             <w:r>
-              <w:t xml:space="preserve">Step 1 is Know It. Put the problem into words. Describe the problem as if you are explaining it to a stranger. Then talk to your teen about what the problem is. Remember, your teen or you are not the problem. Focus on the situation.</w:t>
+              <w:t xml:space="preserve">El primer paso es Conocer. Expresa el problema con palabras. Describe el problema como si se lo estuvieras explicando a un desconocido. Luego, habla sobre el problema con tu adolescente. Recuerda que ni tu adolescente ni tú son el problema. Enfócate en la situación.</w:t>
             </w:r>
           </w:p>
         </w:tc>
@@ -2419,16 +2419,16 @@
               <w:spacing w:line="240" w:lineRule="auto"/>
             </w:pPr>
             <w:r>
-              <w:t xml:space="preserve">KNOW IT</w:t>
-            </w:r>
-          </w:p>
-          <w:p>
-            <w:pPr>
-              <w:widowControl w:val="0"/>
-              <w:spacing w:line="240" w:lineRule="auto"/>
-            </w:pPr>
-            <w:r>
-              <w:t xml:space="preserve">Put the problem into words.</w:t>
+              <w:t>CONOCERLO</w:t>
+            </w:r>
+          </w:p>
+          <w:p>
+            <w:pPr>
+              <w:widowControl w:val="0"/>
+              <w:spacing w:line="240" w:lineRule="auto"/>
+            </w:pPr>
+            <w:r>
+              <w:t xml:space="preserve">Expresa el problema con palabras.</w:t>
             </w:r>
           </w:p>
         </w:tc>
@@ -2454,7 +2454,7 @@
               <w:spacing w:after="240" w:before="240" w:line="240" w:lineRule="auto"/>
             </w:pPr>
             <w:r>
-              <w:t xml:space="preserve">Step 2 is to Solve It. Think of all the possible solutions to your teen’s problem with them. Imagine together what their results will be. What could you or your teen do differently in this situation in the future?</w:t>
+              <w:t xml:space="preserve">El Paso 2 es Resolver. Piensen, como equipo, en todas las posibles soluciones al problema de tu adolescente. Imagínense cuáles serían los resultados de cada solución. ¿Qué podrían hacer diferente en el futuro tu adolescente o tú en esta misma situación?</w:t>
             </w:r>
           </w:p>
         </w:tc>
@@ -2466,16 +2466,16 @@
               <w:spacing w:line="240" w:lineRule="auto"/>
             </w:pPr>
             <w:r>
-              <w:t xml:space="preserve">SOLVE IT</w:t>
-            </w:r>
-          </w:p>
-          <w:p>
-            <w:pPr>
-              <w:widowControl w:val="0"/>
-              <w:spacing w:line="240" w:lineRule="auto"/>
-            </w:pPr>
-            <w:r>
-              <w:t xml:space="preserve">Think of the possible solutions to your problem, and their outcome. </w:t>
+              <w:t>RESOLVERLO</w:t>
+            </w:r>
+          </w:p>
+          <w:p>
+            <w:pPr>
+              <w:widowControl w:val="0"/>
+              <w:spacing w:line="240" w:lineRule="auto"/>
+            </w:pPr>
+            <w:r>
+              <w:t xml:space="preserve">Piensen en todas las posibles soluciones al problema y en sus resultados </w:t>
             </w:r>
           </w:p>
         </w:tc>
@@ -2501,7 +2501,7 @@
               <w:spacing w:after="160" w:line="259" w:lineRule="auto"/>
             </w:pPr>
             <w:r>
-              <w:t xml:space="preserve">Step 3 is to Try It. Choose 1 solution and try it out the next time you or your teen are in a similar situation. </w:t>
+              <w:t xml:space="preserve">El Paso 3 es Intentar. Elijan 1 solución e intenten usarla la próxima vez que tu adolescente o tú se encuentren en una situación similar. </w:t>
             </w:r>
           </w:p>
         </w:tc>
@@ -2513,16 +2513,16 @@
               <w:spacing w:line="240" w:lineRule="auto"/>
             </w:pPr>
             <w:r>
-              <w:t xml:space="preserve">TRY IT</w:t>
-            </w:r>
-          </w:p>
-          <w:p>
-            <w:pPr>
-              <w:widowControl w:val="0"/>
-              <w:spacing w:line="240" w:lineRule="auto"/>
-            </w:pPr>
-            <w:r>
-              <w:t xml:space="preserve">Choose 1 solution to try next time. </w:t>
+              <w:t>INTENTARLO</w:t>
+            </w:r>
+          </w:p>
+          <w:p>
+            <w:pPr>
+              <w:widowControl w:val="0"/>
+              <w:spacing w:line="240" w:lineRule="auto"/>
+            </w:pPr>
+            <w:r>
+              <w:t xml:space="preserve">Elijan 1 solución para intentar usar a la próxima situación que se presente </w:t>
             </w:r>
           </w:p>
         </w:tc>
@@ -2548,7 +2548,7 @@
               <w:spacing w:line="240" w:lineRule="auto"/>
             </w:pPr>
             <w:r>
-              <w:t xml:space="preserve">Step 4 is to Test It. When you or your teen has the chance again, and has tried the solution out, ask whether it worked. If it did, that’s great! Si no, vuelve a platicar con tu adolescente para encontrar una solución nueva. </w:t>
+              <w:t xml:space="preserve">El Paso 4 es Comprobar. Cuando tu adolescente o tú tengan la oportunidad, y ya hayan intentado usar su solución, pregúntense si realmente funcionó. Si es así, ¡estupendo! Si no, vuelve a platicar con tu adolescente para encontrar una solución nueva. </w:t>
             </w:r>
           </w:p>
         </w:tc>
@@ -2938,34 +2938,34 @@
               <w:spacing w:line="240" w:lineRule="auto"/>
             </w:pPr>
             <w:r>
-              <w:t xml:space="preserve">Let’s continue to learn more about the </w:t>
+              <w:t xml:space="preserve">Sigamos aprendiendo más sobre las </w:t>
             </w:r>
             <w:r>
               <w:rPr>
                 <w:highlight w:val="white"/>
               </w:rPr>
-              <w:t xml:space="preserve">four tips to help you know what your role is as your teen's caregiver and to teach them their role, too.</w:t>
-            </w:r>
-          </w:p>
-        </w:tc>
-        <w:tc>
-          <w:tcPr>
-            <w:shd w:fill="auto" w:val="clear"/>
-            <w:tcMar>
-              <w:top w:w="100.0" w:type="dxa"/>
-              <w:left w:w="100.0" w:type="dxa"/>
-              <w:bottom w:w="100.0" w:type="dxa"/>
-              <w:right w:w="100.0" w:type="dxa"/>
-            </w:tcMar>
-            <w:vAlign w:val="top"/>
-          </w:tcPr>
-          <w:p>
-            <w:pPr>
-              <w:widowControl w:val="0"/>
-              <w:spacing w:line="240" w:lineRule="auto"/>
-            </w:pPr>
-            <w:r>
-              <w:t xml:space="preserve">Knowing Everyone’s Role</w:t>
+              <w:t xml:space="preserve">cuatro estrategias que te ayudarán a saber cuál es tu rol como la persona cuidadora de tu adolescente y a enseñarles también el suyo.</w:t>
+            </w:r>
+          </w:p>
+        </w:tc>
+        <w:tc>
+          <w:tcPr>
+            <w:shd w:fill="auto" w:val="clear"/>
+            <w:tcMar>
+              <w:top w:w="100.0" w:type="dxa"/>
+              <w:left w:w="100.0" w:type="dxa"/>
+              <w:bottom w:w="100.0" w:type="dxa"/>
+              <w:right w:w="100.0" w:type="dxa"/>
+            </w:tcMar>
+            <w:vAlign w:val="top"/>
+          </w:tcPr>
+          <w:p>
+            <w:pPr>
+              <w:widowControl w:val="0"/>
+              <w:spacing w:line="240" w:lineRule="auto"/>
+            </w:pPr>
+            <w:r>
+              <w:t xml:space="preserve">Conocer el Rol que Desempeñan Todas y Todos</w:t>
             </w:r>
           </w:p>
           <w:p>
@@ -3026,7 +3026,7 @@
               <w:pStyle w:val="P68B1DB1-Normal2"/>
             </w:pPr>
             <w:r>
-              <w:t xml:space="preserve">To kick things off, know your role </w:t>
+              <w:t xml:space="preserve">Para empezar, debes conocer cuál es tu rol. </w:t>
             </w:r>
           </w:p>
           <w:p>
@@ -3048,7 +3048,7 @@
               <w:pStyle w:val="P68B1DB1-Normal2"/>
             </w:pPr>
             <w:r>
-              <w:t xml:space="preserve">As a caregiver, your role is to make sure your teen has enough healthy food, </w:t>
+              <w:t xml:space="preserve">Como persona cuidadora de tu adolescente, tu rol es asegurarte de que tenga suficiente comida saludable, </w:t>
             </w:r>
           </w:p>
           <w:p>
@@ -3061,7 +3061,7 @@
               <w:pStyle w:val="P68B1DB1-Normal2"/>
             </w:pPr>
             <w:r>
-              <w:t xml:space="preserve">[pause] </w:t>
+              <w:t xml:space="preserve">[pausa] </w:t>
             </w:r>
           </w:p>
           <w:p>
@@ -3074,7 +3074,7 @@
               <w:pStyle w:val="P68B1DB1-Normal2"/>
             </w:pPr>
             <w:r>
-              <w:t xml:space="preserve">has the clothes they need, </w:t>
+              <w:t xml:space="preserve">toda la ropa que necesite, </w:t>
             </w:r>
           </w:p>
           <w:p>
@@ -3100,7 +3100,7 @@
               <w:pStyle w:val="P68B1DB1-Normal2"/>
             </w:pPr>
             <w:r>
-              <w:t xml:space="preserve">stays safe from harm, </w:t>
+              <w:t xml:space="preserve">que esté libre de cualquier daño, </w:t>
             </w:r>
           </w:p>
           <w:p>
@@ -3121,103 +3121,103 @@
               <w:widowControl w:val="0"/>
             </w:pPr>
             <w:r>
-              <w:t xml:space="preserve">has opportunities to go to school, </w:t>
-            </w:r>
-          </w:p>
-          <w:p>
-            <w:pPr>
-              <w:widowControl w:val="0"/>
-            </w:pPr>
-            <w:r>
-              <w:t>[pause]</w:t>
-            </w:r>
-          </w:p>
-          <w:p>
-            <w:pPr>
-              <w:widowControl w:val="0"/>
-            </w:pPr>
-            <w:r>
-              <w:t xml:space="preserve">has medical attention when sick</w:t>
-            </w:r>
-          </w:p>
-          <w:p>
-            <w:pPr>
-              <w:widowControl w:val="0"/>
-            </w:pPr>
-            <w:r>
-              <w:t xml:space="preserve">[pause] </w:t>
-            </w:r>
-          </w:p>
-          <w:p>
-            <w:pPr>
-              <w:widowControl w:val="0"/>
-            </w:pPr>
-            <w:r>
-              <w:t xml:space="preserve">contributes to family needs, like doing chores, </w:t>
-            </w:r>
-          </w:p>
-          <w:p>
-            <w:pPr>
-              <w:widowControl w:val="0"/>
-            </w:pPr>
-            <w:r>
-              <w:t xml:space="preserve">[pause] </w:t>
-            </w:r>
-          </w:p>
-          <w:p>
-            <w:pPr>
-              <w:widowControl w:val="0"/>
-            </w:pPr>
-            <w:r>
-              <w:t xml:space="preserve">learns the traditions and values you wish them to have, such as honesty,</w:t>
-            </w:r>
-          </w:p>
-          <w:p>
-            <w:pPr>
-              <w:widowControl w:val="0"/>
-            </w:pPr>
-            <w:r>
-              <w:t xml:space="preserve">[pause] </w:t>
-            </w:r>
-          </w:p>
-          <w:p>
-            <w:pPr>
-              <w:widowControl w:val="0"/>
-            </w:pPr>
-            <w:r>
-              <w:t xml:space="preserve">has opportunities to express themselves equally for girls and boys,</w:t>
-            </w:r>
-          </w:p>
-          <w:p>
-            <w:pPr>
-              <w:widowControl w:val="0"/>
-            </w:pPr>
-            <w:r>
-              <w:t xml:space="preserve">[pause] </w:t>
-            </w:r>
-          </w:p>
-          <w:p>
-            <w:pPr>
-              <w:widowControl w:val="0"/>
-            </w:pPr>
-            <w:r>
-              <w:t xml:space="preserve">has opportunities to play, </w:t>
-            </w:r>
-          </w:p>
-          <w:p>
-            <w:pPr>
-              <w:widowControl w:val="0"/>
-            </w:pPr>
-            <w:r>
-              <w:t xml:space="preserve">[pause] </w:t>
-            </w:r>
-          </w:p>
-          <w:p>
-            <w:pPr>
-              <w:widowControl w:val="0"/>
-            </w:pPr>
-            <w:r>
-              <w:t xml:space="preserve">and feels loved and supported, no matter what.</w:t>
+              <w:t xml:space="preserve">que tenga la oportunidad de ir a la escuela, </w:t>
+            </w:r>
+          </w:p>
+          <w:p>
+            <w:pPr>
+              <w:widowControl w:val="0"/>
+            </w:pPr>
+            <w:r>
+              <w:t>[pausa]</w:t>
+            </w:r>
+          </w:p>
+          <w:p>
+            <w:pPr>
+              <w:widowControl w:val="0"/>
+            </w:pPr>
+            <w:r>
+              <w:t xml:space="preserve">que tenga atención médica en caso de enfermedad,</w:t>
+            </w:r>
+          </w:p>
+          <w:p>
+            <w:pPr>
+              <w:widowControl w:val="0"/>
+            </w:pPr>
+            <w:r>
+              <w:t xml:space="preserve">[pausa] </w:t>
+            </w:r>
+          </w:p>
+          <w:p>
+            <w:pPr>
+              <w:widowControl w:val="0"/>
+            </w:pPr>
+            <w:r>
+              <w:t xml:space="preserve">que contribuya a las necesidades de la familia, como hacer el quehacer, </w:t>
+            </w:r>
+          </w:p>
+          <w:p>
+            <w:pPr>
+              <w:widowControl w:val="0"/>
+            </w:pPr>
+            <w:r>
+              <w:t xml:space="preserve">[pausa] </w:t>
+            </w:r>
+          </w:p>
+          <w:p>
+            <w:pPr>
+              <w:widowControl w:val="0"/>
+            </w:pPr>
+            <w:r>
+              <w:t xml:space="preserve">que aprenda las tradiciones y valores que deseas como la honestidad,</w:t>
+            </w:r>
+          </w:p>
+          <w:p>
+            <w:pPr>
+              <w:widowControl w:val="0"/>
+            </w:pPr>
+            <w:r>
+              <w:t xml:space="preserve">[pausa] </w:t>
+            </w:r>
+          </w:p>
+          <w:p>
+            <w:pPr>
+              <w:widowControl w:val="0"/>
+            </w:pPr>
+            <w:r>
+              <w:t xml:space="preserve">que tenga oportunidades para expresarse equitativamente entre niñas y niños,</w:t>
+            </w:r>
+          </w:p>
+          <w:p>
+            <w:pPr>
+              <w:widowControl w:val="0"/>
+            </w:pPr>
+            <w:r>
+              <w:t xml:space="preserve">[pausa] </w:t>
+            </w:r>
+          </w:p>
+          <w:p>
+            <w:pPr>
+              <w:widowControl w:val="0"/>
+            </w:pPr>
+            <w:r>
+              <w:t xml:space="preserve">que tenga oportunidades para jugar, </w:t>
+            </w:r>
+          </w:p>
+          <w:p>
+            <w:pPr>
+              <w:widowControl w:val="0"/>
+            </w:pPr>
+            <w:r>
+              <w:t xml:space="preserve">[pausa] </w:t>
+            </w:r>
+          </w:p>
+          <w:p>
+            <w:pPr>
+              <w:widowControl w:val="0"/>
+            </w:pPr>
+            <w:r>
+              <w:t xml:space="preserve">y que sienta tu amor y apoyo, pase lo que pase.</w:t>
             </w:r>
           </w:p>
           <w:p>
@@ -3247,22 +3247,22 @@
               <w:spacing w:line="240" w:lineRule="auto"/>
             </w:pPr>
             <w:r>
-              <w:t xml:space="preserve">KNOW YOUR ROLE </w:t>
-            </w:r>
-          </w:p>
-          <w:p>
-            <w:pPr>
-              <w:widowControl w:val="0"/>
-              <w:spacing w:line="240" w:lineRule="auto"/>
-            </w:pPr>
-          </w:p>
-          <w:p>
-            <w:pPr>
-              <w:widowControl w:val="0"/>
-              <w:spacing w:line="240" w:lineRule="auto"/>
-            </w:pPr>
-            <w:r>
-              <w:t xml:space="preserve">Make sure your teen: </w:t>
+              <w:t xml:space="preserve">CONOCER TU ROL </w:t>
+            </w:r>
+          </w:p>
+          <w:p>
+            <w:pPr>
+              <w:widowControl w:val="0"/>
+              <w:spacing w:line="240" w:lineRule="auto"/>
+            </w:pPr>
+          </w:p>
+          <w:p>
+            <w:pPr>
+              <w:widowControl w:val="0"/>
+              <w:spacing w:line="240" w:lineRule="auto"/>
+            </w:pPr>
+            <w:r>
+              <w:t xml:space="preserve">Asegúrate de que tu adolescente: </w:t>
               <w:br w:type="textWrapping"/>
             </w:r>
             <w:r>
@@ -3272,79 +3272,79 @@
               <w:t xml:space="preserve"> </w:t>
             </w:r>
             <w:r>
-              <w:t xml:space="preserve">has enough healthy food,</w:t>
-            </w:r>
-          </w:p>
-          <w:p>
-            <w:pPr>
-              <w:widowControl w:val="0"/>
-            </w:pPr>
-            <w:r>
-              <w:t xml:space="preserve"> has the clothes they need,</w:t>
-            </w:r>
-          </w:p>
-          <w:p>
-            <w:pPr>
-              <w:widowControl w:val="0"/>
-            </w:pPr>
-            <w:r>
-              <w:t xml:space="preserve"> stays safe from harm,</w:t>
-            </w:r>
-          </w:p>
-          <w:p>
-            <w:pPr>
-              <w:widowControl w:val="0"/>
-            </w:pPr>
-            <w:r>
-              <w:t xml:space="preserve">has opportunities to go to school, </w:t>
-            </w:r>
-          </w:p>
-          <w:p>
-            <w:pPr>
-              <w:widowControl w:val="0"/>
-            </w:pPr>
-            <w:r>
-              <w:t xml:space="preserve">has medical attention when sick</w:t>
-            </w:r>
-          </w:p>
-          <w:p>
-            <w:pPr>
-              <w:widowControl w:val="0"/>
-            </w:pPr>
-            <w:r>
-              <w:t xml:space="preserve"> contributes to family needs, like doing chores, </w:t>
-            </w:r>
-          </w:p>
-          <w:p>
-            <w:pPr>
-              <w:widowControl w:val="0"/>
-            </w:pPr>
-            <w:r>
-              <w:t xml:space="preserve"> learns the traditions and values you wish them to have, such as honesty,</w:t>
-            </w:r>
-          </w:p>
-          <w:p>
-            <w:pPr>
-              <w:widowControl w:val="0"/>
-            </w:pPr>
-            <w:r>
-              <w:t xml:space="preserve"> has opportunities to express themselves,</w:t>
-            </w:r>
-          </w:p>
-          <w:p>
-            <w:pPr>
-              <w:widowControl w:val="0"/>
-            </w:pPr>
-            <w:r>
-              <w:t xml:space="preserve"> has opportunities to play, and</w:t>
-            </w:r>
-          </w:p>
-          <w:p>
-            <w:pPr>
-              <w:widowControl w:val="0"/>
-            </w:pPr>
-            <w:r>
-              <w:t xml:space="preserve"> feels loved and supported, no matter what.</w:t>
+              <w:t xml:space="preserve"> tenga suficiente comida saludable,</w:t>
+            </w:r>
+          </w:p>
+          <w:p>
+            <w:pPr>
+              <w:widowControl w:val="0"/>
+            </w:pPr>
+            <w:r>
+              <w:t xml:space="preserve"> y la ropa que necesite,</w:t>
+            </w:r>
+          </w:p>
+          <w:p>
+            <w:pPr>
+              <w:widowControl w:val="0"/>
+            </w:pPr>
+            <w:r>
+              <w:t xml:space="preserve"> que esté libre de cualquier daño,</w:t>
+            </w:r>
+          </w:p>
+          <w:p>
+            <w:pPr>
+              <w:widowControl w:val="0"/>
+            </w:pPr>
+            <w:r>
+              <w:t xml:space="preserve">que tenga la oportunidad de ir a la escuela, </w:t>
+            </w:r>
+          </w:p>
+          <w:p>
+            <w:pPr>
+              <w:widowControl w:val="0"/>
+            </w:pPr>
+            <w:r>
+              <w:t xml:space="preserve">que tenga atención médica en caso de enfermedad,</w:t>
+            </w:r>
+          </w:p>
+          <w:p>
+            <w:pPr>
+              <w:widowControl w:val="0"/>
+            </w:pPr>
+            <w:r>
+              <w:t xml:space="preserve"> que contribuya a las necesidades de la familia, como hacer el quehacer, </w:t>
+            </w:r>
+          </w:p>
+          <w:p>
+            <w:pPr>
+              <w:widowControl w:val="0"/>
+            </w:pPr>
+            <w:r>
+              <w:t xml:space="preserve"> que aprenda las tradiciones y valores que deseas que tenga, como la honestidad,</w:t>
+            </w:r>
+          </w:p>
+          <w:p>
+            <w:pPr>
+              <w:widowControl w:val="0"/>
+            </w:pPr>
+            <w:r>
+              <w:t xml:space="preserve"> que tenga oportunidades para expresarse,</w:t>
+            </w:r>
+          </w:p>
+          <w:p>
+            <w:pPr>
+              <w:widowControl w:val="0"/>
+            </w:pPr>
+            <w:r>
+              <w:t xml:space="preserve"> que tenga oportunidades para jugar, y</w:t>
+            </w:r>
+          </w:p>
+          <w:p>
+            <w:pPr>
+              <w:widowControl w:val="0"/>
+            </w:pPr>
+            <w:r>
+              <w:t xml:space="preserve"> sienta amor y apoyo, pase lo que pase.</w:t>
             </w:r>
           </w:p>
           <w:p>
@@ -3404,7 +3404,7 @@
               <w:pStyle w:val="P68B1DB1-Normal2"/>
             </w:pPr>
             <w:r>
-              <w:t xml:space="preserve">Secondly, teach. </w:t>
+              <w:t xml:space="preserve">En segundo lugar, podemos enseñar. </w:t>
             </w:r>
           </w:p>
           <w:p>
@@ -3421,87 +3421,87 @@
               <w:widowControl w:val="0"/>
             </w:pPr>
             <w:r>
-              <w:t xml:space="preserve">Tell Your teen what their role in the family is. This can include:</w:t>
-            </w:r>
-          </w:p>
-          <w:p>
-            <w:pPr>
-              <w:widowControl w:val="0"/>
-            </w:pPr>
-            <w:r>
-              <w:t>[pause]</w:t>
-            </w:r>
-          </w:p>
-          <w:p>
-            <w:pPr>
-              <w:widowControl w:val="0"/>
-            </w:pPr>
-            <w:r>
-              <w:t xml:space="preserve"> doing age-appropriate chores, like helping to prepare meals, making their beds, and sorting laundry,</w:t>
-            </w:r>
-          </w:p>
-          <w:p>
-            <w:pPr>
-              <w:widowControl w:val="0"/>
-            </w:pPr>
-            <w:r>
-              <w:t xml:space="preserve">[pause] </w:t>
-            </w:r>
-          </w:p>
-          <w:p>
-            <w:pPr>
-              <w:widowControl w:val="0"/>
-            </w:pPr>
-            <w:r>
-              <w:t xml:space="preserve">cooperating when their caregivers ask something of them,</w:t>
-            </w:r>
-          </w:p>
-          <w:p>
-            <w:pPr>
-              <w:widowControl w:val="0"/>
-            </w:pPr>
-            <w:r>
-              <w:t>[pause]</w:t>
-            </w:r>
-          </w:p>
-          <w:p>
-            <w:pPr>
-              <w:widowControl w:val="0"/>
-            </w:pPr>
-            <w:r>
-              <w:t xml:space="preserve">being respectful to others in the family,</w:t>
-            </w:r>
-          </w:p>
-          <w:p>
-            <w:pPr>
-              <w:widowControl w:val="0"/>
-            </w:pPr>
-            <w:r>
-              <w:t>[pause]</w:t>
-            </w:r>
-          </w:p>
-          <w:p>
-            <w:pPr>
-              <w:widowControl w:val="0"/>
-            </w:pPr>
-            <w:r>
-              <w:t xml:space="preserve">going to school and doing their homework,</w:t>
-            </w:r>
-          </w:p>
-          <w:p>
-            <w:pPr>
-              <w:widowControl w:val="0"/>
-            </w:pPr>
-            <w:r>
-              <w:t>[pause]</w:t>
-            </w:r>
-          </w:p>
-          <w:p>
-            <w:pPr>
-              <w:widowControl w:val="0"/>
-            </w:pPr>
-            <w:r>
-              <w:t xml:space="preserve">and being part of family decisions.</w:t>
+              <w:t xml:space="preserve">Dile a tu adolescente cuál es su rol en la familia. Esto puede incluir:</w:t>
+            </w:r>
+          </w:p>
+          <w:p>
+            <w:pPr>
+              <w:widowControl w:val="0"/>
+            </w:pPr>
+            <w:r>
+              <w:t>[pausa]</w:t>
+            </w:r>
+          </w:p>
+          <w:p>
+            <w:pPr>
+              <w:widowControl w:val="0"/>
+            </w:pPr>
+            <w:r>
+              <w:t xml:space="preserve"> hacer actividades en casa que sean apropiadas para su edad, como ayudar con la comida, tender su cama y separar la ropa sucia,</w:t>
+            </w:r>
+          </w:p>
+          <w:p>
+            <w:pPr>
+              <w:widowControl w:val="0"/>
+            </w:pPr>
+            <w:r>
+              <w:t xml:space="preserve">[pausa] </w:t>
+            </w:r>
+          </w:p>
+          <w:p>
+            <w:pPr>
+              <w:widowControl w:val="0"/>
+            </w:pPr>
+            <w:r>
+              <w:t xml:space="preserve">cooperar cuando sus cuidadores le pidan algo,</w:t>
+            </w:r>
+          </w:p>
+          <w:p>
+            <w:pPr>
+              <w:widowControl w:val="0"/>
+            </w:pPr>
+            <w:r>
+              <w:t>[pausa]</w:t>
+            </w:r>
+          </w:p>
+          <w:p>
+            <w:pPr>
+              <w:widowControl w:val="0"/>
+            </w:pPr>
+            <w:r>
+              <w:t xml:space="preserve">ser respetuosa o respetuoso con los demás miembros de la familia,</w:t>
+            </w:r>
+          </w:p>
+          <w:p>
+            <w:pPr>
+              <w:widowControl w:val="0"/>
+            </w:pPr>
+            <w:r>
+              <w:t>[pausa]</w:t>
+            </w:r>
+          </w:p>
+          <w:p>
+            <w:pPr>
+              <w:widowControl w:val="0"/>
+            </w:pPr>
+            <w:r>
+              <w:t xml:space="preserve">ir a la escuela y hacer su tarea,</w:t>
+            </w:r>
+          </w:p>
+          <w:p>
+            <w:pPr>
+              <w:widowControl w:val="0"/>
+            </w:pPr>
+            <w:r>
+              <w:t>[pausa]</w:t>
+            </w:r>
+          </w:p>
+          <w:p>
+            <w:pPr>
+              <w:widowControl w:val="0"/>
+            </w:pPr>
+            <w:r>
+              <w:t xml:space="preserve">y formar parte de las decisiones familiares.</w:t>
             </w:r>
           </w:p>
           <w:p>
@@ -3531,16 +3531,16 @@
               <w:spacing w:line="240" w:lineRule="auto"/>
             </w:pPr>
             <w:r>
-              <w:t xml:space="preserve">TEACH </w:t>
-            </w:r>
-          </w:p>
-          <w:p>
-            <w:pPr>
-              <w:widowControl w:val="0"/>
-              <w:spacing w:line="240" w:lineRule="auto"/>
-            </w:pPr>
-            <w:r>
-              <w:t xml:space="preserve">Tell your teen what their role in the family is </w:t>
+              <w:t xml:space="preserve">ENSEÑAR </w:t>
+            </w:r>
+          </w:p>
+          <w:p>
+            <w:pPr>
+              <w:widowControl w:val="0"/>
+              <w:spacing w:line="240" w:lineRule="auto"/>
+            </w:pPr>
+            <w:r>
+              <w:t xml:space="preserve">Dile a tu adolescente cuál es su rol en la familia </w:t>
             </w:r>
           </w:p>
         </w:tc>
@@ -3597,7 +3597,7 @@
               <w:pStyle w:val="P68B1DB1-Normal2"/>
             </w:pPr>
             <w:r>
-              <w:t xml:space="preserve">Next, do as I do. </w:t>
+              <w:t xml:space="preserve">El siguiente paso es enseñarle a hacerlo como tú. </w:t>
             </w:r>
           </w:p>
           <w:p>
@@ -3619,7 +3619,7 @@
               <w:pStyle w:val="P68B1DB1-Normal2"/>
             </w:pPr>
             <w:r>
-              <w:t xml:space="preserve">Your teen will learn from your actions much more than from the words you tell them. They notice more than you might think! Treat your teen and those around you in the way you would want them to act: with respect, kindness, patience, and love. </w:t>
+              <w:t xml:space="preserve">Tu adolescente aprenderá mucho más de tus acciones que de las palabras que le digas. ¡Se da cuenta de su alrededor mucho más de lo que crees! Trata a tu adolescente, y a las personas que te rodean, como te gustaría que te trataran a ti: con respeto, amabilidad, paciencia y amor. </w:t>
             </w:r>
           </w:p>
           <w:p>
@@ -3640,10 +3640,10 @@
               <w:rPr>
                 <w:highlight w:val="white"/>
               </w:rPr>
-              <w:t xml:space="preserve">Shouting at or hitting your teen will only teach them to hit others when they are upset. Talk to them calmly and set a clear consequence so they learn to be calm with themselves and with others. </w:t>
-            </w:r>
-            <w:r>
-              <w:t xml:space="preserve">If you are feeling intense emotions, like feeling upset or stressed, take a pause to care for yourself and then talk with your teen. </w:t>
+              <w:t xml:space="preserve">Gritar o golpear a tu adolescente solo le enseñará a golpear a otras personas cuando esté en una situación que le cause molestia. Háblale con un tono tranquilo y establece consecuencias claras para que aprenda a mantener la calma consigo mismo y con los demás. </w:t>
+            </w:r>
+            <w:r>
+              <w:t xml:space="preserve">Si estás sintiendo emociones muy intensas, como enojo o estrés, haz una pausa para cuidar de ti y luego habla con tu adolescente. </w:t>
             </w:r>
           </w:p>
           <w:p>
@@ -3659,43 +3659,43 @@
               </w:rPr>
             </w:pPr>
             <w:r>
-              <w:t xml:space="preserve">You have already completed the lesson on teaching your teen consequences but you can do it again at any time to remind yourself about how to use consequences.</w:t>
-            </w:r>
-          </w:p>
-        </w:tc>
-        <w:tc>
-          <w:tcPr>
-            <w:shd w:fill="auto" w:val="clear"/>
-            <w:tcMar>
-              <w:top w:w="100.0" w:type="dxa"/>
-              <w:left w:w="100.0" w:type="dxa"/>
-              <w:bottom w:w="100.0" w:type="dxa"/>
-              <w:right w:w="100.0" w:type="dxa"/>
-            </w:tcMar>
-            <w:vAlign w:val="top"/>
-          </w:tcPr>
-          <w:p>
-            <w:pPr>
-              <w:widowControl w:val="0"/>
-              <w:spacing w:line="240" w:lineRule="auto"/>
-            </w:pPr>
-            <w:r>
-              <w:t xml:space="preserve">DO AS I DO </w:t>
-            </w:r>
-          </w:p>
-          <w:p>
-            <w:pPr>
-              <w:widowControl w:val="0"/>
-              <w:spacing w:line="240" w:lineRule="auto"/>
-            </w:pPr>
-          </w:p>
-          <w:p>
-            <w:pPr>
-              <w:widowControl w:val="0"/>
-              <w:spacing w:line="240" w:lineRule="auto"/>
-            </w:pPr>
-            <w:r>
-              <w:t xml:space="preserve">Your teen will learn more from your actions than your words </w:t>
+              <w:t xml:space="preserve">Ya completaste la sesión sobre cómo enseñarle de las consecuencias a tu adolescente, pero puedes repetirla en cualquier momento para recordar cómo implementar las consecuencias.</w:t>
+            </w:r>
+          </w:p>
+        </w:tc>
+        <w:tc>
+          <w:tcPr>
+            <w:shd w:fill="auto" w:val="clear"/>
+            <w:tcMar>
+              <w:top w:w="100.0" w:type="dxa"/>
+              <w:left w:w="100.0" w:type="dxa"/>
+              <w:bottom w:w="100.0" w:type="dxa"/>
+              <w:right w:w="100.0" w:type="dxa"/>
+            </w:tcMar>
+            <w:vAlign w:val="top"/>
+          </w:tcPr>
+          <w:p>
+            <w:pPr>
+              <w:widowControl w:val="0"/>
+              <w:spacing w:line="240" w:lineRule="auto"/>
+            </w:pPr>
+            <w:r>
+              <w:t xml:space="preserve">HACERLO COMO TÚ </w:t>
+            </w:r>
+          </w:p>
+          <w:p>
+            <w:pPr>
+              <w:widowControl w:val="0"/>
+              <w:spacing w:line="240" w:lineRule="auto"/>
+            </w:pPr>
+          </w:p>
+          <w:p>
+            <w:pPr>
+              <w:widowControl w:val="0"/>
+              <w:spacing w:line="240" w:lineRule="auto"/>
+            </w:pPr>
+            <w:r>
+              <w:t xml:space="preserve">Tu adolescente aprenderá mucho más de tus acciones que de tu palabras </w:t>
             </w:r>
           </w:p>
         </w:tc>
@@ -3746,7 +3746,7 @@
               <w:pStyle w:val="P68B1DB1-Normal2"/>
             </w:pPr>
             <w:r>
-              <w:t xml:space="preserve">Finally, notice. </w:t>
+              <w:t xml:space="preserve">Finalmente, debemos identificar. </w:t>
             </w:r>
           </w:p>
           <w:p>
@@ -3768,7 +3768,7 @@
               <w:pStyle w:val="P68B1DB1-Normal2"/>
             </w:pPr>
             <w:r>
-              <w:t xml:space="preserve">Notice what your teen enjoys doing and help them do more of it.  If they feel as if their needs and interests are respected, they are more likely to do their chores in the home willingly! </w:t>
+              <w:t xml:space="preserve">Identifica lo que le gusta hacer a tu adolescente y apóyale para que lo pueda hacer más seguido.  ¡Si tu adolescente siente que se respetan sus necesidades e intereses, es más probable que haga las tareas del hogar de buena manera y con gusto! </w:t>
             </w:r>
           </w:p>
           <w:p>
@@ -3790,37 +3790,37 @@
               <w:pStyle w:val="P68B1DB1-Normal2"/>
             </w:pPr>
             <w:r>
-              <w:t xml:space="preserve">Notice and praise them when they do the tasks that are their responsibility so they learn what is expected of them. This way, they are more likely to do it again.</w:t>
-            </w:r>
-          </w:p>
-        </w:tc>
-        <w:tc>
-          <w:tcPr>
-            <w:shd w:fill="auto" w:val="clear"/>
-            <w:tcMar>
-              <w:top w:w="100.0" w:type="dxa"/>
-              <w:left w:w="100.0" w:type="dxa"/>
-              <w:bottom w:w="100.0" w:type="dxa"/>
-              <w:right w:w="100.0" w:type="dxa"/>
-            </w:tcMar>
-            <w:vAlign w:val="top"/>
-          </w:tcPr>
-          <w:p>
-            <w:pPr>
-              <w:widowControl w:val="0"/>
-              <w:spacing w:line="240" w:lineRule="auto"/>
-            </w:pPr>
-            <w:r>
-              <w:t xml:space="preserve">NOTICE </w:t>
-            </w:r>
-          </w:p>
-          <w:p>
-            <w:pPr>
-              <w:widowControl w:val="0"/>
-              <w:spacing w:line="240" w:lineRule="auto"/>
-            </w:pPr>
-            <w:r>
-              <w:t xml:space="preserve">Notice what your teen enjoys, and praise them for doing their tasks </w:t>
+              <w:t xml:space="preserve">Fíjate en tu adolescente y halágale cuando cumpla con sus responsabilidades para que aprenda qué es lo que se espera de ella o él. De este modo, es más probable que lo vuelva a hacer.</w:t>
+            </w:r>
+          </w:p>
+        </w:tc>
+        <w:tc>
+          <w:tcPr>
+            <w:shd w:fill="auto" w:val="clear"/>
+            <w:tcMar>
+              <w:top w:w="100.0" w:type="dxa"/>
+              <w:left w:w="100.0" w:type="dxa"/>
+              <w:bottom w:w="100.0" w:type="dxa"/>
+              <w:right w:w="100.0" w:type="dxa"/>
+            </w:tcMar>
+            <w:vAlign w:val="top"/>
+          </w:tcPr>
+          <w:p>
+            <w:pPr>
+              <w:widowControl w:val="0"/>
+              <w:spacing w:line="240" w:lineRule="auto"/>
+            </w:pPr>
+            <w:r>
+              <w:t xml:space="preserve">IDENTIFICAR </w:t>
+            </w:r>
+          </w:p>
+          <w:p>
+            <w:pPr>
+              <w:widowControl w:val="0"/>
+              <w:spacing w:line="240" w:lineRule="auto"/>
+            </w:pPr>
+            <w:r>
+              <w:t xml:space="preserve">Identifica lo que le gusta hacer a tu adolescente y halaga sus esfuerzos por cumplir con sus responsabilidades </w:t>
             </w:r>
           </w:p>
         </w:tc>
@@ -3866,72 +3866,72 @@
               <w:widowControl w:val="0"/>
             </w:pPr>
             <w:r>
-              <w:t xml:space="preserve">Your home activity is to talk to your teen about one of their interests or something they love doing and show them you love and support them for their passion. This shows them they are a valued member of your home.</w:t>
-            </w:r>
-          </w:p>
-          <w:p>
-            <w:pPr>
-              <w:widowControl w:val="0"/>
-            </w:pPr>
-            <w:r>
-              <w:t xml:space="preserve">Do you have time to do it today?</w:t>
-            </w:r>
-          </w:p>
-        </w:tc>
-        <w:tc>
-          <w:tcPr>
-            <w:shd w:fill="auto" w:val="clear"/>
-            <w:tcMar>
-              <w:top w:w="100.0" w:type="dxa"/>
-              <w:left w:w="100.0" w:type="dxa"/>
-              <w:bottom w:w="100.0" w:type="dxa"/>
-              <w:right w:w="100.0" w:type="dxa"/>
-            </w:tcMar>
-            <w:vAlign w:val="top"/>
-          </w:tcPr>
-          <w:p>
-            <w:pPr>
-              <w:widowControl w:val="0"/>
-              <w:spacing w:line="240" w:lineRule="auto"/>
-            </w:pPr>
-            <w:r>
-              <w:t xml:space="preserve">Knowing Everyone’s Role </w:t>
-            </w:r>
-          </w:p>
-          <w:p>
-            <w:pPr>
-              <w:widowControl w:val="0"/>
-              <w:spacing w:line="240" w:lineRule="auto"/>
-            </w:pPr>
-          </w:p>
-          <w:p>
-            <w:pPr>
-              <w:widowControl w:val="0"/>
-              <w:spacing w:line="240" w:lineRule="auto"/>
-            </w:pPr>
-          </w:p>
-          <w:p>
-            <w:pPr>
-              <w:widowControl w:val="0"/>
-              <w:spacing w:line="240" w:lineRule="auto"/>
-            </w:pPr>
-            <w:r>
-              <w:t xml:space="preserve">HOME ACTIVITY</w:t>
-            </w:r>
-          </w:p>
-          <w:p>
-            <w:pPr>
-              <w:widowControl w:val="0"/>
-              <w:spacing w:line="240" w:lineRule="auto"/>
-            </w:pPr>
-          </w:p>
-          <w:p>
-            <w:pPr>
-              <w:widowControl w:val="0"/>
-              <w:spacing w:line="240" w:lineRule="auto"/>
-            </w:pPr>
-            <w:r>
-              <w:t xml:space="preserve">Talk to your teen about one of their interests or something they love doing and show them you love and support them for their passion</w:t>
+              <w:t xml:space="preserve">Tu Actividad para Casa consiste en hablar con tu adolescente sobre uno de sus intereses o algo que le guste hacer y demostrarle que le quieres y apoyas su pasión. Esto les demuestra que son un miembro valioso de tu hogar.</w:t>
+            </w:r>
+          </w:p>
+          <w:p>
+            <w:pPr>
+              <w:widowControl w:val="0"/>
+            </w:pPr>
+            <w:r>
+              <w:t xml:space="preserve">¿Tienes tiempo para hacerlo hoy?</w:t>
+            </w:r>
+          </w:p>
+        </w:tc>
+        <w:tc>
+          <w:tcPr>
+            <w:shd w:fill="auto" w:val="clear"/>
+            <w:tcMar>
+              <w:top w:w="100.0" w:type="dxa"/>
+              <w:left w:w="100.0" w:type="dxa"/>
+              <w:bottom w:w="100.0" w:type="dxa"/>
+              <w:right w:w="100.0" w:type="dxa"/>
+            </w:tcMar>
+            <w:vAlign w:val="top"/>
+          </w:tcPr>
+          <w:p>
+            <w:pPr>
+              <w:widowControl w:val="0"/>
+              <w:spacing w:line="240" w:lineRule="auto"/>
+            </w:pPr>
+            <w:r>
+              <w:t xml:space="preserve">Conocer el Rol que Desempeñan Todas y Todos </w:t>
+            </w:r>
+          </w:p>
+          <w:p>
+            <w:pPr>
+              <w:widowControl w:val="0"/>
+              <w:spacing w:line="240" w:lineRule="auto"/>
+            </w:pPr>
+          </w:p>
+          <w:p>
+            <w:pPr>
+              <w:widowControl w:val="0"/>
+              <w:spacing w:line="240" w:lineRule="auto"/>
+            </w:pPr>
+          </w:p>
+          <w:p>
+            <w:pPr>
+              <w:widowControl w:val="0"/>
+              <w:spacing w:line="240" w:lineRule="auto"/>
+            </w:pPr>
+            <w:r>
+              <w:t xml:space="preserve">ACTIVIDAD PARA CASA</w:t>
+            </w:r>
+          </w:p>
+          <w:p>
+            <w:pPr>
+              <w:widowControl w:val="0"/>
+              <w:spacing w:line="240" w:lineRule="auto"/>
+            </w:pPr>
+          </w:p>
+          <w:p>
+            <w:pPr>
+              <w:widowControl w:val="0"/>
+              <w:spacing w:line="240" w:lineRule="auto"/>
+            </w:pPr>
+            <w:r>
+              <w:t xml:space="preserve">Habla con tu adolescente sobre uno de sus intereses o algo que le guste hacer y demuéstrale que le quieres y que apoyas su pasión</w:t>
             </w:r>
           </w:p>
         </w:tc>
@@ -4112,20 +4112,20 @@
               <w:spacing w:line="240" w:lineRule="auto"/>
             </w:pPr>
             <w:r>
-              <w:t xml:space="preserve">Hi! It’s good to have you with us again on Crianza con Conciencia Positiva! This course is all about keeping your teen safe and healthy. In this lesson we are learning how to keep your teens safe in your community.</w:t>
-            </w:r>
-          </w:p>
-          <w:p>
-            <w:pPr>
-              <w:widowControl w:val="0"/>
-            </w:pPr>
-          </w:p>
-          <w:p>
-            <w:pPr>
-              <w:widowControl w:val="0"/>
-            </w:pPr>
-            <w:r>
-              <w:t xml:space="preserve">You are not alone! Mothers, fathers and caregivers all over the world say they worry about keeping their children safe.</w:t>
+              <w:t xml:space="preserve">¡Hola! ¡Qué bueno tenerte de nuevo por aquí en Crianza con Conciencia Positiva! Este curso abordará el tema de cómo mantener a tu adolescente a salvo y con salud. Esta sesión aprenderemos cómo mantener a nuestros adolescentes a salvo en su comunidad.</w:t>
+            </w:r>
+          </w:p>
+          <w:p>
+            <w:pPr>
+              <w:widowControl w:val="0"/>
+            </w:pPr>
+          </w:p>
+          <w:p>
+            <w:pPr>
+              <w:widowControl w:val="0"/>
+            </w:pPr>
+            <w:r>
+              <w:t xml:space="preserve">¡No eres la única persona pasando por esto! Madres, padres y personas cuidadoras de todo el mundo se preocupan por la seguridad de sus adolescentes.</w:t>
             </w:r>
           </w:p>
           <w:p>
@@ -4133,84 +4133,84 @@
               <w:spacing w:after="240" w:before="240" w:line="240" w:lineRule="auto"/>
             </w:pPr>
             <w:r>
-              <w:t xml:space="preserve">One way to keep your teen safe is to create a safety map with them. Together you can identify the safe and unsafe places in your community. </w:t>
-            </w:r>
-          </w:p>
-          <w:p>
-            <w:pPr>
-              <w:widowControl w:val="0"/>
-              <w:spacing w:line="240" w:lineRule="auto"/>
-            </w:pPr>
-          </w:p>
-          <w:p>
-            <w:pPr>
-              <w:widowControl w:val="0"/>
-              <w:spacing w:line="240" w:lineRule="auto"/>
-            </w:pPr>
-            <w:r>
-              <w:t xml:space="preserve">You can create a safety map in just three easy steps: Draw, Decide, and Discuss. </w:t>
-            </w:r>
-          </w:p>
-          <w:p>
-            <w:pPr>
-              <w:widowControl w:val="0"/>
-              <w:spacing w:line="240" w:lineRule="auto"/>
-            </w:pPr>
-            <w:r>
-              <w:t xml:space="preserve">Let’s learn more together! </w:t>
-            </w:r>
-          </w:p>
-          <w:p>
-            <w:pPr>
-              <w:widowControl w:val="0"/>
-              <w:spacing w:line="240" w:lineRule="auto"/>
-            </w:pPr>
-          </w:p>
-        </w:tc>
-        <w:tc>
-          <w:tcPr>
-            <w:shd w:fill="auto" w:val="clear"/>
-            <w:tcMar>
-              <w:top w:w="100.0" w:type="dxa"/>
-              <w:left w:w="100.0" w:type="dxa"/>
-              <w:bottom w:w="100.0" w:type="dxa"/>
-              <w:right w:w="100.0" w:type="dxa"/>
-            </w:tcMar>
-            <w:vAlign w:val="top"/>
-          </w:tcPr>
-          <w:p>
-            <w:pPr>
-              <w:widowControl w:val="0"/>
-            </w:pPr>
-            <w:r>
-              <w:t xml:space="preserve">Being Safe in the Community</w:t>
-            </w:r>
-          </w:p>
-          <w:p>
-            <w:pPr>
-              <w:widowControl w:val="0"/>
-              <w:spacing w:line="240" w:lineRule="auto"/>
-            </w:pPr>
-            <w:r>
-              <w:t>DRAW</w:t>
-            </w:r>
-          </w:p>
-          <w:p>
-            <w:pPr>
-              <w:widowControl w:val="0"/>
-              <w:spacing w:line="240" w:lineRule="auto"/>
-            </w:pPr>
-            <w:r>
-              <w:t>DECIDE</w:t>
-            </w:r>
-          </w:p>
-          <w:p>
-            <w:pPr>
-              <w:widowControl w:val="0"/>
-              <w:spacing w:line="240" w:lineRule="auto"/>
-            </w:pPr>
-            <w:r>
-              <w:t>DISCUSS</w:t>
+              <w:t xml:space="preserve">Una manera de mantener a tu adolescente a salvo es creando un mapa de seguridad con ella o él. Juntos pueden identificar los lugares seguros e inseguros o peligrosos de tu comunidad. </w:t>
+            </w:r>
+          </w:p>
+          <w:p>
+            <w:pPr>
+              <w:widowControl w:val="0"/>
+              <w:spacing w:line="240" w:lineRule="auto"/>
+            </w:pPr>
+          </w:p>
+          <w:p>
+            <w:pPr>
+              <w:widowControl w:val="0"/>
+              <w:spacing w:line="240" w:lineRule="auto"/>
+            </w:pPr>
+            <w:r>
+              <w:t xml:space="preserve">Puedes crear un mapa de seguridad en tres sencillos pasos: Dibujar, Decidir y Comentar. </w:t>
+            </w:r>
+          </w:p>
+          <w:p>
+            <w:pPr>
+              <w:widowControl w:val="0"/>
+              <w:spacing w:line="240" w:lineRule="auto"/>
+            </w:pPr>
+            <w:r>
+              <w:t xml:space="preserve">¡Aprendamos más sobre esto! </w:t>
+            </w:r>
+          </w:p>
+          <w:p>
+            <w:pPr>
+              <w:widowControl w:val="0"/>
+              <w:spacing w:line="240" w:lineRule="auto"/>
+            </w:pPr>
+          </w:p>
+        </w:tc>
+        <w:tc>
+          <w:tcPr>
+            <w:shd w:fill="auto" w:val="clear"/>
+            <w:tcMar>
+              <w:top w:w="100.0" w:type="dxa"/>
+              <w:left w:w="100.0" w:type="dxa"/>
+              <w:bottom w:w="100.0" w:type="dxa"/>
+              <w:right w:w="100.0" w:type="dxa"/>
+            </w:tcMar>
+            <w:vAlign w:val="top"/>
+          </w:tcPr>
+          <w:p>
+            <w:pPr>
+              <w:widowControl w:val="0"/>
+            </w:pPr>
+            <w:r>
+              <w:t xml:space="preserve">Estar A Salvo en su Comunidad</w:t>
+            </w:r>
+          </w:p>
+          <w:p>
+            <w:pPr>
+              <w:widowControl w:val="0"/>
+              <w:spacing w:line="240" w:lineRule="auto"/>
+            </w:pPr>
+            <w:r>
+              <w:t>DIBUJAR</w:t>
+            </w:r>
+          </w:p>
+          <w:p>
+            <w:pPr>
+              <w:widowControl w:val="0"/>
+              <w:spacing w:line="240" w:lineRule="auto"/>
+            </w:pPr>
+            <w:r>
+              <w:t>DECIDIR</w:t>
+            </w:r>
+          </w:p>
+          <w:p>
+            <w:pPr>
+              <w:widowControl w:val="0"/>
+              <w:spacing w:line="240" w:lineRule="auto"/>
+            </w:pPr>
+            <w:r>
+              <w:t>COMENTAR</w:t>
             </w:r>
           </w:p>
         </w:tc>
@@ -4255,37 +4255,37 @@
               <w:spacing w:line="240" w:lineRule="auto"/>
             </w:pPr>
             <w:r>
-              <w:t xml:space="preserve">The first step is to draw. </w:t>
-            </w:r>
-          </w:p>
-          <w:p>
-            <w:pPr>
-              <w:widowControl w:val="0"/>
-              <w:spacing w:line="240" w:lineRule="auto"/>
-            </w:pPr>
-            <w:r>
-              <w:t xml:space="preserve">Draw a map of your community that includes the main places you and your teen go. [1] This will include places like your house, school, streets, shops, and other places your teen visits.</w:t>
-            </w:r>
-          </w:p>
-        </w:tc>
-        <w:tc>
-          <w:tcPr>
-            <w:shd w:fill="auto" w:val="clear"/>
-            <w:tcMar>
-              <w:top w:w="100.0" w:type="dxa"/>
-              <w:left w:w="100.0" w:type="dxa"/>
-              <w:bottom w:w="100.0" w:type="dxa"/>
-              <w:right w:w="100.0" w:type="dxa"/>
-            </w:tcMar>
-            <w:vAlign w:val="top"/>
-          </w:tcPr>
-          <w:p>
-            <w:pPr>
-              <w:widowControl w:val="0"/>
-              <w:spacing w:line="240" w:lineRule="auto"/>
-            </w:pPr>
-            <w:r>
-              <w:t>DRAW</w:t>
+              <w:t xml:space="preserve">El primer paso es dibujar. </w:t>
+            </w:r>
+          </w:p>
+          <w:p>
+            <w:pPr>
+              <w:widowControl w:val="0"/>
+              <w:spacing w:line="240" w:lineRule="auto"/>
+            </w:pPr>
+            <w:r>
+              <w:t xml:space="preserve">Dibuja un mapa de tu comunidad que incluya los principales lugares a los que van tu adolescente y tú. [1] Esto incluirá lugares como tu casa, la escuela, ciertas calles, tiendas y otros lugares frecuentados por tu adolescente.</w:t>
+            </w:r>
+          </w:p>
+        </w:tc>
+        <w:tc>
+          <w:tcPr>
+            <w:shd w:fill="auto" w:val="clear"/>
+            <w:tcMar>
+              <w:top w:w="100.0" w:type="dxa"/>
+              <w:left w:w="100.0" w:type="dxa"/>
+              <w:bottom w:w="100.0" w:type="dxa"/>
+              <w:right w:w="100.0" w:type="dxa"/>
+            </w:tcMar>
+            <w:vAlign w:val="top"/>
+          </w:tcPr>
+          <w:p>
+            <w:pPr>
+              <w:widowControl w:val="0"/>
+              <w:spacing w:line="240" w:lineRule="auto"/>
+            </w:pPr>
+            <w:r>
+              <w:t>DIBUJAR</w:t>
             </w:r>
           </w:p>
         </w:tc>
@@ -4367,37 +4367,37 @@
               <w:spacing w:line="240" w:lineRule="auto"/>
             </w:pPr>
             <w:r>
-              <w:t xml:space="preserve">The next step is to decide. </w:t>
-            </w:r>
-          </w:p>
-          <w:p>
-            <w:pPr>
-              <w:widowControl w:val="0"/>
-              <w:spacing w:line="240" w:lineRule="auto"/>
-            </w:pPr>
-            <w:r>
-              <w:t xml:space="preserve">Talk about places on your map and decide whether they are safe or not. Listen to your teen: they might know more than you think they do about where it is safe or unsafe! When you have decided which are safe, circle those places. [1] Then, cross off any places that aren’t safe for teenagers.</w:t>
-            </w:r>
-          </w:p>
-        </w:tc>
-        <w:tc>
-          <w:tcPr>
-            <w:shd w:fill="auto" w:val="clear"/>
-            <w:tcMar>
-              <w:top w:w="100.0" w:type="dxa"/>
-              <w:left w:w="100.0" w:type="dxa"/>
-              <w:bottom w:w="100.0" w:type="dxa"/>
-              <w:right w:w="100.0" w:type="dxa"/>
-            </w:tcMar>
-            <w:vAlign w:val="top"/>
-          </w:tcPr>
-          <w:p>
-            <w:pPr>
-              <w:widowControl w:val="0"/>
-              <w:spacing w:line="240" w:lineRule="auto"/>
-            </w:pPr>
-            <w:r>
-              <w:t>DECIDE</w:t>
+              <w:t xml:space="preserve">El siguiente paso es decidir. </w:t>
+            </w:r>
+          </w:p>
+          <w:p>
+            <w:pPr>
+              <w:widowControl w:val="0"/>
+              <w:spacing w:line="240" w:lineRule="auto"/>
+            </w:pPr>
+            <w:r>
+              <w:t xml:space="preserve">Platiquen sobre los lugares que aparecen en el mapa y decidan si son seguros o no. Escucha a tu adolescente, ¡puede que sepa más de lo que crees sobre qué lugares son seguros o inseguros y peligrosos! Cuando ya hayan decidido cuáles son seguros, marca esos lugares con un círculo. [1] Luego, tacha los lugares que no son seguros para los adolescentes.</w:t>
+            </w:r>
+          </w:p>
+        </w:tc>
+        <w:tc>
+          <w:tcPr>
+            <w:shd w:fill="auto" w:val="clear"/>
+            <w:tcMar>
+              <w:top w:w="100.0" w:type="dxa"/>
+              <w:left w:w="100.0" w:type="dxa"/>
+              <w:bottom w:w="100.0" w:type="dxa"/>
+              <w:right w:w="100.0" w:type="dxa"/>
+            </w:tcMar>
+            <w:vAlign w:val="top"/>
+          </w:tcPr>
+          <w:p>
+            <w:pPr>
+              <w:widowControl w:val="0"/>
+              <w:spacing w:line="240" w:lineRule="auto"/>
+            </w:pPr>
+            <w:r>
+              <w:t>DECIDIR</w:t>
             </w:r>
           </w:p>
         </w:tc>
@@ -4425,12 +4425,12 @@
                 <wp:inline distB="114300" distT="114300" distL="114300" distR="114300">
                   <wp:extent cx="1219200" cy="990600"/>
                   <wp:effectExtent b="0" l="0" r="0" t="0"/>
-                  <wp:docPr id="1" name="image1.jpg"/>
+                  <wp:docPr id="1" name="imagen1.jpg"/>
                   <a:graphic>
                     <a:graphicData uri="http://schemas.openxmlformats.org/drawingml/2006/picture">
                       <pic:pic>
                         <pic:nvPicPr>
-                          <pic:cNvPr id="0" name="image1.jpg"/>
+                          <pic:cNvPr id="0" name="imagen1.jpg"/>
                           <pic:cNvPicPr preferRelativeResize="0"/>
                         </pic:nvPicPr>
                         <pic:blipFill>
@@ -4479,28 +4479,28 @@
               <w:spacing w:line="240" w:lineRule="auto"/>
             </w:pPr>
             <w:r>
-              <w:t xml:space="preserve">The final step is to discuss. Sometimes, we find ourselves in trouble. Discuss where you and your teen can get support in a crisis. This may be home, school, a police station, or a clinic. [1] Mark these places clearly on your map.</w:t>
-            </w:r>
-          </w:p>
-        </w:tc>
-        <w:tc>
-          <w:tcPr>
-            <w:shd w:fill="auto" w:val="clear"/>
-            <w:tcMar>
-              <w:top w:w="100.0" w:type="dxa"/>
-              <w:left w:w="100.0" w:type="dxa"/>
-              <w:bottom w:w="100.0" w:type="dxa"/>
-              <w:right w:w="100.0" w:type="dxa"/>
-            </w:tcMar>
-            <w:vAlign w:val="top"/>
-          </w:tcPr>
-          <w:p>
-            <w:pPr>
-              <w:widowControl w:val="0"/>
-              <w:spacing w:line="240" w:lineRule="auto"/>
-            </w:pPr>
-            <w:r>
-              <w:t>DISCUSS</w:t>
+              <w:t xml:space="preserve">El último paso es comentar. A veces, nos encontramos en apuros. Comenten en qué lugares pueden conseguir apoyo para ti o para tu adolescente en caso de una crisis. Estos lugares pueden ser el hogar, la escuela, una estación de policía o una clínica. [1] Marca, con claridad, estas zonas en tu mapa.</w:t>
+            </w:r>
+          </w:p>
+        </w:tc>
+        <w:tc>
+          <w:tcPr>
+            <w:shd w:fill="auto" w:val="clear"/>
+            <w:tcMar>
+              <w:top w:w="100.0" w:type="dxa"/>
+              <w:left w:w="100.0" w:type="dxa"/>
+              <w:bottom w:w="100.0" w:type="dxa"/>
+              <w:right w:w="100.0" w:type="dxa"/>
+            </w:tcMar>
+            <w:vAlign w:val="top"/>
+          </w:tcPr>
+          <w:p>
+            <w:pPr>
+              <w:widowControl w:val="0"/>
+              <w:spacing w:line="240" w:lineRule="auto"/>
+            </w:pPr>
+            <w:r>
+              <w:t>COMENTAR</w:t>
             </w:r>
           </w:p>
         </w:tc>
@@ -4582,111 +4582,111 @@
               <w:spacing w:line="240" w:lineRule="auto"/>
             </w:pPr>
             <w:r>
-              <w:t xml:space="preserve">Remember, to create a community safety map: </w:t>
-            </w:r>
-          </w:p>
-          <w:p>
-            <w:pPr>
-              <w:widowControl w:val="0"/>
-              <w:spacing w:line="240" w:lineRule="auto"/>
-            </w:pPr>
-            <w:r>
-              <w:t xml:space="preserve">[1] Draw a map of your community</w:t>
-            </w:r>
-          </w:p>
-          <w:p>
-            <w:pPr>
-              <w:widowControl w:val="0"/>
-              <w:spacing w:line="240" w:lineRule="auto"/>
-            </w:pPr>
-            <w:r>
-              <w:t xml:space="preserve">[2] Decide with your teen the places that are safe and unsafe. </w:t>
-            </w:r>
-          </w:p>
-          <w:p>
-            <w:pPr>
-              <w:widowControl w:val="0"/>
-              <w:spacing w:line="240" w:lineRule="auto"/>
-            </w:pPr>
-            <w:r>
-              <w:t xml:space="preserve">[3] Discuss where they can go for help, and mark those places on the map. </w:t>
-            </w:r>
-          </w:p>
-          <w:p>
-            <w:pPr>
-              <w:widowControl w:val="0"/>
-              <w:spacing w:line="240" w:lineRule="auto"/>
-            </w:pPr>
-          </w:p>
-          <w:p>
-            <w:pPr>
-              <w:widowControl w:val="0"/>
-              <w:spacing w:line="240" w:lineRule="auto"/>
-            </w:pPr>
-            <w:r>
-              <w:t xml:space="preserve">Your home activity is to create a community safety map with your teen. Do you have time to do it today?</w:t>
-            </w:r>
-          </w:p>
-        </w:tc>
-        <w:tc>
-          <w:tcPr>
-            <w:shd w:fill="auto" w:val="clear"/>
-            <w:tcMar>
-              <w:top w:w="100.0" w:type="dxa"/>
-              <w:left w:w="100.0" w:type="dxa"/>
-              <w:bottom w:w="100.0" w:type="dxa"/>
-              <w:right w:w="100.0" w:type="dxa"/>
-            </w:tcMar>
-            <w:vAlign w:val="top"/>
-          </w:tcPr>
-          <w:p>
-            <w:pPr>
-              <w:widowControl w:val="0"/>
-            </w:pPr>
-            <w:r>
-              <w:t xml:space="preserve">Being Safe in the Community</w:t>
-            </w:r>
-          </w:p>
-          <w:p>
-            <w:pPr>
-              <w:widowControl w:val="0"/>
-              <w:spacing w:line="240" w:lineRule="auto"/>
-            </w:pPr>
-            <w:r>
-              <w:t>DRAW</w:t>
-            </w:r>
-          </w:p>
-          <w:p>
-            <w:pPr>
-              <w:widowControl w:val="0"/>
-              <w:spacing w:line="240" w:lineRule="auto"/>
-            </w:pPr>
-            <w:r>
-              <w:t>DECIDE</w:t>
-            </w:r>
-          </w:p>
-          <w:p>
-            <w:pPr>
-              <w:widowControl w:val="0"/>
-              <w:spacing w:line="240" w:lineRule="auto"/>
-            </w:pPr>
-            <w:r>
-              <w:t>DISCUSS</w:t>
-            </w:r>
-          </w:p>
-          <w:p>
-            <w:pPr>
-              <w:widowControl w:val="0"/>
-              <w:spacing w:line="240" w:lineRule="auto"/>
-            </w:pPr>
-          </w:p>
-          <w:p>
-            <w:pPr>
-              <w:widowControl w:val="0"/>
-              <w:spacing w:line="240" w:lineRule="auto"/>
-            </w:pPr>
-            <w:r>
-              <w:t xml:space="preserve">HOME ACTIVITY: Create a community safety map with your teen</w:t>
+              <w:t xml:space="preserve">Recuerda, para crear un mapa de seguridad de la comunidad, debes: </w:t>
+            </w:r>
+          </w:p>
+          <w:p>
+            <w:pPr>
+              <w:widowControl w:val="0"/>
+              <w:spacing w:line="240" w:lineRule="auto"/>
+            </w:pPr>
+            <w:r>
+              <w:t xml:space="preserve">[1] Dibujar un mapa de tu comunidad</w:t>
+            </w:r>
+          </w:p>
+          <w:p>
+            <w:pPr>
+              <w:widowControl w:val="0"/>
+              <w:spacing w:line="240" w:lineRule="auto"/>
+            </w:pPr>
+            <w:r>
+              <w:t xml:space="preserve">[2] Decidir con tu adolescente cuáles son los lugares seguros e inseguros. </w:t>
+            </w:r>
+          </w:p>
+          <w:p>
+            <w:pPr>
+              <w:widowControl w:val="0"/>
+              <w:spacing w:line="240" w:lineRule="auto"/>
+            </w:pPr>
+            <w:r>
+              <w:t xml:space="preserve">[3] Comentar a dónde pueden ir a buscar ayuda y marcar esos lugares en el mapa. </w:t>
+            </w:r>
+          </w:p>
+          <w:p>
+            <w:pPr>
+              <w:widowControl w:val="0"/>
+              <w:spacing w:line="240" w:lineRule="auto"/>
+            </w:pPr>
+          </w:p>
+          <w:p>
+            <w:pPr>
+              <w:widowControl w:val="0"/>
+              <w:spacing w:line="240" w:lineRule="auto"/>
+            </w:pPr>
+            <w:r>
+              <w:t xml:space="preserve">Tu Actividad para Casa consiste en crear un mapa de seguridad de tu comunidad con tu adolescente. ¿Tienes tiempo para hacerlo hoy?</w:t>
+            </w:r>
+          </w:p>
+        </w:tc>
+        <w:tc>
+          <w:tcPr>
+            <w:shd w:fill="auto" w:val="clear"/>
+            <w:tcMar>
+              <w:top w:w="100.0" w:type="dxa"/>
+              <w:left w:w="100.0" w:type="dxa"/>
+              <w:bottom w:w="100.0" w:type="dxa"/>
+              <w:right w:w="100.0" w:type="dxa"/>
+            </w:tcMar>
+            <w:vAlign w:val="top"/>
+          </w:tcPr>
+          <w:p>
+            <w:pPr>
+              <w:widowControl w:val="0"/>
+            </w:pPr>
+            <w:r>
+              <w:t xml:space="preserve">Estar A Salvo en su Comunidad</w:t>
+            </w:r>
+          </w:p>
+          <w:p>
+            <w:pPr>
+              <w:widowControl w:val="0"/>
+              <w:spacing w:line="240" w:lineRule="auto"/>
+            </w:pPr>
+            <w:r>
+              <w:t>DIBUJAR</w:t>
+            </w:r>
+          </w:p>
+          <w:p>
+            <w:pPr>
+              <w:widowControl w:val="0"/>
+              <w:spacing w:line="240" w:lineRule="auto"/>
+            </w:pPr>
+            <w:r>
+              <w:t>DECIDIR</w:t>
+            </w:r>
+          </w:p>
+          <w:p>
+            <w:pPr>
+              <w:widowControl w:val="0"/>
+              <w:spacing w:line="240" w:lineRule="auto"/>
+            </w:pPr>
+            <w:r>
+              <w:t>COMENTAR</w:t>
+            </w:r>
+          </w:p>
+          <w:p>
+            <w:pPr>
+              <w:widowControl w:val="0"/>
+              <w:spacing w:line="240" w:lineRule="auto"/>
+            </w:pPr>
+          </w:p>
+          <w:p>
+            <w:pPr>
+              <w:widowControl w:val="0"/>
+              <w:spacing w:line="240" w:lineRule="auto"/>
+            </w:pPr>
+            <w:r>
+              <w:t xml:space="preserve">ACTIVIDAD PARA CASA: Crear un mapa de seguridad de la comunidad con tu adolescente</w:t>
             </w:r>
           </w:p>
         </w:tc>
@@ -4869,15 +4869,15 @@
               <w:spacing w:after="240" w:before="240" w:line="240" w:lineRule="auto"/>
             </w:pPr>
             <w:r>
-              <w:t xml:space="preserve">Welcome back to Crianza con Conciencia Positiva! It can be hard to think about Your Teen in dangerous situations. </w:t>
-            </w:r>
-          </w:p>
-          <w:p>
-            <w:pPr>
-              <w:widowControl w:val="0"/>
-            </w:pPr>
-            <w:r>
-              <w:t xml:space="preserve">To keep our teens safe, we need to understand their reality and the potential risky situations they can find themselves in. </w:t>
+              <w:t xml:space="preserve">¡Te damos la bienvenida, de nuevo, a Crianza con Conciencia Positiva! Puede resultar algo difícil tener que imaginar a tu adolescente estando en situaciones de peligro. </w:t>
+            </w:r>
+          </w:p>
+          <w:p>
+            <w:pPr>
+              <w:widowControl w:val="0"/>
+            </w:pPr>
+            <w:r>
+              <w:t xml:space="preserve">Para mantener a nuestros adolescentes a salvo, debemos comprender su realidad y las posibles situaciones de riesgo en las que se pueden encontrar. </w:t>
               <w:br w:type="textWrapping"/>
             </w:r>
           </w:p>
@@ -4886,7 +4886,7 @@
               <w:widowControl w:val="0"/>
             </w:pPr>
             <w:r>
-              <w:t xml:space="preserve">We can help our teens know how to use their thoughts, voices, AND bodies in dangerous situations. It makes a big difference!</w:t>
+              <w:t xml:space="preserve">Podemos ayudar a nuestros adolescentes a saber cómo utilizar sus pensamientos, escuchar su voz interior Y como actuar en situaciones de peligro. ¡Realmente hace una gran diferencia!</w:t>
             </w:r>
           </w:p>
           <w:p>
@@ -4894,7 +4894,7 @@
               <w:spacing w:after="160" w:line="259" w:lineRule="auto"/>
             </w:pPr>
             <w:r>
-              <w:t xml:space="preserve">When we do not feel safe, regardless of our sex, gender or age, we are allowed to do anything to get away. We can USE OUR VOICE and USE OUR BODIES to protect ourselves. </w:t>
+              <w:t xml:space="preserve">Cuando no nos sentimos seguras o seguros, independientemente de nuestro sexo, género o edad, tenemos el derecho de hacer cualquier cosa para escapar. Puedes USAR TU VOZ y USAR TU CUERPO para protegerte. </w:t>
             </w:r>
           </w:p>
           <w:p>
@@ -4902,52 +4902,52 @@
               <w:spacing w:after="160" w:line="259" w:lineRule="auto"/>
             </w:pPr>
             <w:r>
-              <w:t xml:space="preserve">Let's continue to learn more.</w:t>
-            </w:r>
-          </w:p>
-        </w:tc>
-        <w:tc>
-          <w:tcPr>
-            <w:shd w:fill="auto" w:val="clear"/>
-            <w:tcMar>
-              <w:top w:w="100.0" w:type="dxa"/>
-              <w:left w:w="100.0" w:type="dxa"/>
-              <w:bottom w:w="100.0" w:type="dxa"/>
-              <w:right w:w="100.0" w:type="dxa"/>
-            </w:tcMar>
-            <w:vAlign w:val="top"/>
-          </w:tcPr>
-          <w:p>
-            <w:pPr>
-              <w:widowControl w:val="0"/>
-              <w:spacing w:line="240" w:lineRule="auto"/>
-            </w:pPr>
-            <w:r>
-              <w:t xml:space="preserve">Teaching Self Defence</w:t>
-            </w:r>
-          </w:p>
-          <w:p>
-            <w:pPr>
-              <w:widowControl w:val="0"/>
-              <w:spacing w:line="240" w:lineRule="auto"/>
-            </w:pPr>
-          </w:p>
-          <w:p>
-            <w:pPr>
-              <w:widowControl w:val="0"/>
-              <w:spacing w:line="240" w:lineRule="auto"/>
-            </w:pPr>
-            <w:r>
-              <w:t xml:space="preserve">USE OUR VOICE</w:t>
-            </w:r>
-          </w:p>
-          <w:p>
-            <w:pPr>
-              <w:widowControl w:val="0"/>
-              <w:spacing w:line="240" w:lineRule="auto"/>
-            </w:pPr>
-            <w:r>
-              <w:t xml:space="preserve">USE OUR BODIES</w:t>
+              <w:t xml:space="preserve">Avancemos para aprender más sobre esto.</w:t>
+            </w:r>
+          </w:p>
+        </w:tc>
+        <w:tc>
+          <w:tcPr>
+            <w:shd w:fill="auto" w:val="clear"/>
+            <w:tcMar>
+              <w:top w:w="100.0" w:type="dxa"/>
+              <w:left w:w="100.0" w:type="dxa"/>
+              <w:bottom w:w="100.0" w:type="dxa"/>
+              <w:right w:w="100.0" w:type="dxa"/>
+            </w:tcMar>
+            <w:vAlign w:val="top"/>
+          </w:tcPr>
+          <w:p>
+            <w:pPr>
+              <w:widowControl w:val="0"/>
+              <w:spacing w:line="240" w:lineRule="auto"/>
+            </w:pPr>
+            <w:r>
+              <w:t xml:space="preserve">Enseñar Defensa Personal</w:t>
+            </w:r>
+          </w:p>
+          <w:p>
+            <w:pPr>
+              <w:widowControl w:val="0"/>
+              <w:spacing w:line="240" w:lineRule="auto"/>
+            </w:pPr>
+          </w:p>
+          <w:p>
+            <w:pPr>
+              <w:widowControl w:val="0"/>
+              <w:spacing w:line="240" w:lineRule="auto"/>
+            </w:pPr>
+            <w:r>
+              <w:t xml:space="preserve">USAR NUESTRA VOZ</w:t>
+            </w:r>
+          </w:p>
+          <w:p>
+            <w:pPr>
+              <w:widowControl w:val="0"/>
+              <w:spacing w:line="240" w:lineRule="auto"/>
+            </w:pPr>
+            <w:r>
+              <w:t xml:space="preserve">USAR NUESTRO CUERPO</w:t>
             </w:r>
           </w:p>
         </w:tc>
@@ -4991,10 +4991,10 @@
               <w:spacing w:after="240" w:before="240" w:line="259" w:lineRule="auto"/>
             </w:pPr>
             <w:r>
-              <w:t xml:space="preserve">When we do not feel safe, we are allowed to do anything to get away. </w:t>
+              <w:t xml:space="preserve">Cuando sentimos que no estamos a salvo, tenemos permitido hacer cualquier cosa para escapar. </w:t>
               <w:br w:type="textWrapping"/>
               <w:br w:type="textWrapping"/>
-              <w:t xml:space="preserve">Remember the last scenario, where the man tried to force the teen into his car? How could the teen use their voice to get away? They might shout…</w:t>
+              <w:t xml:space="preserve">¿Recuerdas el último escenario, en el que un hombre intentó obligar a una adolescente a entrar en su coche? ¿Cómo podría la adolescente usar su voz para escapar? Podría gritar…</w:t>
             </w:r>
           </w:p>
           <w:p>
@@ -5011,7 +5011,7 @@
               </w:rPr>
             </w:pPr>
             <w:r>
-              <w:t>‘No!’</w:t>
+              <w:t>"¡No!"</w:t>
             </w:r>
           </w:p>
           <w:p>
@@ -5028,7 +5028,7 @@
               </w:rPr>
             </w:pPr>
             <w:r>
-              <w:t xml:space="preserve">“Someone help me!”</w:t>
+              <w:t xml:space="preserve">"¡Alguien que me ayude!"</w:t>
             </w:r>
           </w:p>
           <w:p>
@@ -5045,7 +5045,7 @@
               </w:rPr>
             </w:pPr>
             <w:r>
-              <w:t xml:space="preserve">“I will call the police if you touch me again”</w:t>
+              <w:t xml:space="preserve">"Llamaré a la policía si me vuelves a tocar."</w:t>
             </w:r>
           </w:p>
           <w:p>
@@ -5062,7 +5062,7 @@
               </w:rPr>
             </w:pPr>
             <w:r>
-              <w:t xml:space="preserve">"Do not touch my bum” </w:t>
+              <w:t xml:space="preserve">"No toques mi cuerpo." </w:t>
             </w:r>
           </w:p>
           <w:p>
@@ -5070,7 +5070,7 @@
               <w:spacing w:line="259" w:lineRule="auto"/>
             </w:pPr>
             <w:r>
-              <w:t xml:space="preserve">Or they might try something else…</w:t>
+              <w:t xml:space="preserve">O puede que lo intente de otra manera…</w:t>
             </w:r>
           </w:p>
           <w:p>
@@ -5087,7 +5087,7 @@
               </w:rPr>
             </w:pPr>
             <w:r>
-              <w:t xml:space="preserve">“I will do anything you want, just please don’t hurt me.”</w:t>
+              <w:t xml:space="preserve">"Haré todo lo que quieras, pero, por favor, no me lastimes."</w:t>
             </w:r>
           </w:p>
           <w:p>
@@ -5103,7 +5103,7 @@
               </w:rPr>
             </w:pPr>
             <w:r>
-              <w:t xml:space="preserve">“No lift for me, thanks. Last time I got a lift I threw up EVERYWHERE!”</w:t>
+              <w:t xml:space="preserve">"Hoy no habrá elevador para mí, gracias. La última vez que me subí a uno, ¡vomité TODO!"</w:t>
             </w:r>
           </w:p>
           <w:p>
@@ -5120,7 +5120,7 @@
               </w:rPr>
             </w:pPr>
             <w:r>
-              <w:t xml:space="preserve">“I can see that you are angry. Let’s sit together and talk about it.”</w:t>
+              <w:t xml:space="preserve">"Veo y siento tu enojo. Sentémonos aquí para platicarlo."</w:t>
             </w:r>
           </w:p>
           <w:p>
@@ -5136,7 +5136,7 @@
               </w:rPr>
             </w:pPr>
             <w:r>
-              <w:t xml:space="preserve">“I will give you my phone if you let me go.”</w:t>
+              <w:t xml:space="preserve">"Te daré mi teléfono si me dejas ir."</w:t>
             </w:r>
           </w:p>
           <w:p>
@@ -5144,7 +5144,7 @@
               <w:spacing w:after="160" w:line="259" w:lineRule="auto"/>
             </w:pPr>
             <w:r>
-              <w:t xml:space="preserve">Consider, what would you do? There’s no wrong answer. </w:t>
+              <w:t xml:space="preserve">Imagina y considera, ¿qué harías tú? No hay respuestas incorrectas. </w:t>
             </w:r>
           </w:p>
           <w:p>
@@ -5184,7 +5184,7 @@
               <w:pStyle w:val="P68B1DB1-Normal1"/>
             </w:pPr>
             <w:r>
-              <w:t xml:space="preserve">USE YOUR VOICE</w:t>
+              <w:t xml:space="preserve">USAR TU VOZ</w:t>
             </w:r>
           </w:p>
           <w:p>
@@ -5200,7 +5200,7 @@
               </w:rPr>
             </w:pPr>
             <w:r>
-              <w:t>No!</w:t>
+              <w:t>¡No!</w:t>
             </w:r>
           </w:p>
           <w:p>
@@ -5217,7 +5217,7 @@
               </w:rPr>
             </w:pPr>
             <w:r>
-              <w:t xml:space="preserve">Someone help me!</w:t>
+              <w:t xml:space="preserve">¡Alguien que me ayude!</w:t>
             </w:r>
           </w:p>
           <w:p>
@@ -5234,7 +5234,7 @@
               </w:rPr>
             </w:pPr>
             <w:r>
-              <w:t xml:space="preserve">I will call the police if you touch me again</w:t>
+              <w:t xml:space="preserve">Llamaré a la policía si me vuelves a tocar.</w:t>
             </w:r>
           </w:p>
           <w:p>
@@ -5251,7 +5251,7 @@
               </w:rPr>
             </w:pPr>
             <w:r>
-              <w:t xml:space="preserve">Do not touch my bum</w:t>
+              <w:t xml:space="preserve">No toques mi cuerpo</w:t>
             </w:r>
           </w:p>
           <w:p>
@@ -5268,7 +5268,7 @@
               </w:rPr>
             </w:pPr>
             <w:r>
-              <w:t xml:space="preserve">I will do anything you want, just please don’t hurt me.</w:t>
+              <w:t xml:space="preserve">Haré lo que quieras, pero, por favor, no me lastimes.</w:t>
             </w:r>
           </w:p>
           <w:p>
@@ -5284,7 +5284,7 @@
               </w:rPr>
             </w:pPr>
             <w:r>
-              <w:t xml:space="preserve">No lift for me, thanks. Last time I got a lift I threw up EVERYWHERE!</w:t>
+              <w:t xml:space="preserve">Hoy no habrá elevador para mí, gracias. La última vez que me subí a uno, ¡vomité TODO!</w:t>
             </w:r>
           </w:p>
           <w:p>
@@ -5301,7 +5301,7 @@
               </w:rPr>
             </w:pPr>
             <w:r>
-              <w:t xml:space="preserve">I can see that you are angry. Let’s sit together and talk about it.</w:t>
+              <w:t xml:space="preserve">Veo y siento tu enojo. Sentémonos aquí para platicarlo.</w:t>
             </w:r>
           </w:p>
           <w:p>
@@ -5317,7 +5317,7 @@
               </w:rPr>
             </w:pPr>
             <w:r>
-              <w:t xml:space="preserve">I will give you my phone if you let me go.</w:t>
+              <w:t xml:space="preserve">Te daré mi teléfono si me dejas ir.</w:t>
             </w:r>
           </w:p>
         </w:tc>
@@ -5361,7 +5361,7 @@
               <w:spacing w:after="240" w:before="240" w:line="240" w:lineRule="auto"/>
             </w:pPr>
             <w:r>
-              <w:t xml:space="preserve">Our second tip is that you can also use your body. When our voice does not stop the situation, we can use our bodies to defend ourselves. You should know your attacker’s targets and do what you can to hurt them: Scratch, Pull, Punch, Kick, or Twist your attacker. </w:t>
+              <w:t xml:space="preserve">Nuestra segunda estrategia es que también puedes usar tu cuerpo. Cuando nuestra voz no detiene la situación, podemos usar nuestro cuerpo para defendernos. Debes conocer los puntos débiles primarios y secundarios de tu atacante y hacer lo que puedas para herirle: Rasguña, Jala, Golpea, Patea o Tuerce a tu atacante. </w:t>
             </w:r>
           </w:p>
         </w:tc>
@@ -5386,9 +5386,9 @@
               <w:pStyle w:val="P68B1DB1-Normal1"/>
             </w:pPr>
             <w:r>
-              <w:t xml:space="preserve">USE YOUR BODY</w:t>
+              <w:t xml:space="preserve">USAR TU CUERPO </w:t>
               <w:br w:type="textWrapping"/>
-              <w:t xml:space="preserve">Use your body to defend yourself. </w:t>
+              <w:t xml:space="preserve">Usa tu cuerpo para defenderte. </w:t>
             </w:r>
           </w:p>
           <w:p>
@@ -5406,7 +5406,7 @@
               <w:pStyle w:val="P68B1DB1-Normal1"/>
             </w:pPr>
             <w:r>
-              <w:t>Scratch</w:t>
+              <w:t>Rasguñar</w:t>
             </w:r>
           </w:p>
           <w:p>
@@ -5424,7 +5424,7 @@
               <w:pStyle w:val="P68B1DB1-Normal1"/>
             </w:pPr>
             <w:r>
-              <w:t>Pull</w:t>
+              <w:t>Jalar</w:t>
             </w:r>
           </w:p>
           <w:p>
@@ -5442,7 +5442,7 @@
               <w:pStyle w:val="P68B1DB1-Normal1"/>
             </w:pPr>
             <w:r>
-              <w:t>Punch</w:t>
+              <w:t>Golpear</w:t>
             </w:r>
           </w:p>
           <w:p>
@@ -5460,7 +5460,7 @@
               <w:pStyle w:val="P68B1DB1-Normal1"/>
             </w:pPr>
             <w:r>
-              <w:t>Kick</w:t>
+              <w:t>Patear</w:t>
             </w:r>
           </w:p>
           <w:p>
@@ -5478,7 +5478,7 @@
               <w:pStyle w:val="P68B1DB1-Normal1"/>
             </w:pPr>
             <w:r>
-              <w:t>Twist</w:t>
+              <w:t>Torcer</w:t>
             </w:r>
           </w:p>
         </w:tc>
@@ -5533,9 +5533,10 @@
               <w:spacing w:after="240" w:before="240" w:line="259" w:lineRule="auto"/>
             </w:pPr>
             <w:r>
-              <w:t xml:space="preserve">There are four primary targets to know: </w:t>
+              <w:t xml:space="preserve">En el cuerpo, hay cuatro puntos débiles primarios que debes conocer: 
+</w:t>
               <w:br w:type="textWrapping"/>
-              <w:t xml:space="preserve">[1] The eyes</w:t>
+              <w:t xml:space="preserve">[1] Ojos</w:t>
             </w:r>
           </w:p>
           <w:p>
@@ -5543,7 +5544,7 @@
               <w:spacing w:after="240" w:before="240" w:line="259" w:lineRule="auto"/>
             </w:pPr>
             <w:r>
-              <w:t xml:space="preserve">[2] Throat</w:t>
+              <w:t xml:space="preserve">[2] Garganta</w:t>
             </w:r>
           </w:p>
           <w:p>
@@ -5551,7 +5552,7 @@
               <w:spacing w:after="240" w:before="240" w:line="259" w:lineRule="auto"/>
             </w:pPr>
             <w:r>
-              <w:t xml:space="preserve">[3] Groin</w:t>
+              <w:t xml:space="preserve">[3] Ingle o Entrepierna</w:t>
             </w:r>
           </w:p>
           <w:p>
@@ -5559,7 +5560,7 @@
               <w:spacing w:after="240" w:before="240" w:line="259" w:lineRule="auto"/>
             </w:pPr>
             <w:r>
-              <w:t xml:space="preserve">[4] and knees</w:t>
+              <w:t xml:space="preserve">[4] y Rodillas</w:t>
             </w:r>
           </w:p>
         </w:tc>
@@ -5633,34 +5634,34 @@
               <w:spacing w:line="240" w:lineRule="auto"/>
             </w:pPr>
             <w:r>
-              <w:t xml:space="preserve">There are also seven secondary targets: </w:t>
+              <w:t xml:space="preserve">También hay siete puntos débiles secundarios: </w:t>
               <w:br w:type="textWrapping"/>
-              <w:t xml:space="preserve">[1] Temple </w:t>
+              <w:t xml:space="preserve">[1] Sien </w:t>
               <w:br w:type="textWrapping"/>
-              <w:t xml:space="preserve">[2] Ears </w:t>
+              <w:t xml:space="preserve">[2] Orejas </w:t>
               <w:br w:type="textWrapping"/>
-              <w:t xml:space="preserve">[3] Nose </w:t>
+              <w:t xml:space="preserve">[3] Nariz </w:t>
               <w:br w:type="textWrapping"/>
-              <w:t xml:space="preserve">[4] Solar Plexus (the space between the ribs) </w:t>
+              <w:t xml:space="preserve">[4] Plexo Solar (el espacio entre las costillas) </w:t>
               <w:br w:type="textWrapping"/>
-              <w:t xml:space="preserve">[5] Fingers </w:t>
+              <w:t xml:space="preserve">[5] Dedos </w:t>
               <w:br w:type="textWrapping"/>
-              <w:t xml:space="preserve">[6] Shin </w:t>
+              <w:t xml:space="preserve">[6] Espinilla </w:t>
               <w:br w:type="textWrapping"/>
-              <w:t xml:space="preserve">[7] Instep (top of the feet)</w:t>
-            </w:r>
-          </w:p>
-          <w:p>
-            <w:pPr>
-              <w:spacing w:line="240" w:lineRule="auto"/>
-            </w:pPr>
-          </w:p>
-          <w:p>
-            <w:pPr>
-              <w:spacing w:line="240" w:lineRule="auto"/>
-            </w:pPr>
-            <w:r>
-              <w:t xml:space="preserve">Attack any of the targets to hurt your opponent and get away. </w:t>
+              <w:t xml:space="preserve">[7] Empeine (parte superior de los pies)</w:t>
+            </w:r>
+          </w:p>
+          <w:p>
+            <w:pPr>
+              <w:spacing w:line="240" w:lineRule="auto"/>
+            </w:pPr>
+          </w:p>
+          <w:p>
+            <w:pPr>
+              <w:spacing w:line="240" w:lineRule="auto"/>
+            </w:pPr>
+            <w:r>
+              <w:t xml:space="preserve">Ataca cualquiera de los puntos para herir a tu oponente y escaparte. </w:t>
             </w:r>
           </w:p>
         </w:tc>
@@ -5733,7 +5734,7 @@
               <w:spacing w:line="240" w:lineRule="auto"/>
             </w:pPr>
             <w:r>
-              <w:t xml:space="preserve">Your home activity is to share this information with your teen so they are ready to defend themselves. You can do it and </w:t>
+              <w:t xml:space="preserve">Tu Actividad para Casa es compartir esta información con tu adolescente para que esté lista o listo para defenderse. ¡Tú puedes hacerlo!, y </w:t>
             </w:r>
             <w:r>
               <w:rPr>
@@ -5743,52 +5744,52 @@
               <w:t xml:space="preserve">Crianza con Conciencia Positiva</w:t>
             </w:r>
             <w:r>
-              <w:t xml:space="preserve"> can help. Type “SAFE” to repeat this lesson with your teen. Can you do it today? </w:t>
-            </w:r>
-          </w:p>
-        </w:tc>
-        <w:tc>
-          <w:tcPr>
-            <w:shd w:fill="auto" w:val="clear"/>
-            <w:tcMar>
-              <w:top w:w="100.0" w:type="dxa"/>
-              <w:left w:w="100.0" w:type="dxa"/>
-              <w:bottom w:w="100.0" w:type="dxa"/>
-              <w:right w:w="100.0" w:type="dxa"/>
-            </w:tcMar>
-            <w:vAlign w:val="top"/>
-          </w:tcPr>
-          <w:p>
-            <w:pPr>
-              <w:widowControl w:val="0"/>
-              <w:spacing w:line="240" w:lineRule="auto"/>
-            </w:pPr>
-            <w:r>
-              <w:t xml:space="preserve">Teaching Self Defence</w:t>
-            </w:r>
-          </w:p>
-          <w:p>
-            <w:pPr>
-              <w:widowControl w:val="0"/>
-              <w:spacing w:line="240" w:lineRule="auto"/>
-            </w:pPr>
-          </w:p>
-          <w:p>
-            <w:pPr>
-              <w:widowControl w:val="0"/>
-              <w:spacing w:line="240" w:lineRule="auto"/>
-            </w:pPr>
-            <w:r>
-              <w:t xml:space="preserve">Home Activity: </w:t>
-            </w:r>
-          </w:p>
-          <w:p>
-            <w:pPr>
-              <w:widowControl w:val="0"/>
-              <w:spacing w:line="240" w:lineRule="auto"/>
-            </w:pPr>
-            <w:r>
-              <w:t xml:space="preserve">Type “SAFE” and repeat this lesson with your teen</w:t>
+              <w:t xml:space="preserve"> te ayudará. Escribe "SEGURO" y repite esta sesión con tu adolescente. ¿Tienes tiempo para hacerlo hoy?  </w:t>
+            </w:r>
+          </w:p>
+        </w:tc>
+        <w:tc>
+          <w:tcPr>
+            <w:shd w:fill="auto" w:val="clear"/>
+            <w:tcMar>
+              <w:top w:w="100.0" w:type="dxa"/>
+              <w:left w:w="100.0" w:type="dxa"/>
+              <w:bottom w:w="100.0" w:type="dxa"/>
+              <w:right w:w="100.0" w:type="dxa"/>
+            </w:tcMar>
+            <w:vAlign w:val="top"/>
+          </w:tcPr>
+          <w:p>
+            <w:pPr>
+              <w:widowControl w:val="0"/>
+              <w:spacing w:line="240" w:lineRule="auto"/>
+            </w:pPr>
+            <w:r>
+              <w:t xml:space="preserve">Enseñar Defensa Personal</w:t>
+            </w:r>
+          </w:p>
+          <w:p>
+            <w:pPr>
+              <w:widowControl w:val="0"/>
+              <w:spacing w:line="240" w:lineRule="auto"/>
+            </w:pPr>
+          </w:p>
+          <w:p>
+            <w:pPr>
+              <w:widowControl w:val="0"/>
+              <w:spacing w:line="240" w:lineRule="auto"/>
+            </w:pPr>
+            <w:r>
+              <w:t xml:space="preserve">Actividad para Casa: </w:t>
+            </w:r>
+          </w:p>
+          <w:p>
+            <w:pPr>
+              <w:widowControl w:val="0"/>
+              <w:spacing w:line="240" w:lineRule="auto"/>
+            </w:pPr>
+            <w:r>
+              <w:t xml:space="preserve">Escribe "SEGURO" y repite esta sesión con tu adolescente</w:t>
             </w:r>
           </w:p>
         </w:tc>
@@ -5961,15 +5962,15 @@
               <w:spacing w:after="240" w:before="240" w:line="240" w:lineRule="auto"/>
             </w:pPr>
             <w:r>
-              <w:t xml:space="preserve">Welcome back to Crianza con Conciencia Positiva! It can be hard to think about Your Teen in dangerous situations. </w:t>
-            </w:r>
-          </w:p>
-          <w:p>
-            <w:pPr>
-              <w:widowControl w:val="0"/>
-            </w:pPr>
-            <w:r>
-              <w:t xml:space="preserve">To keep our teens safe, we need to understand their reality and the potential risky situations they can find themselves in. </w:t>
+              <w:t xml:space="preserve">¡Te damos la bienvenida, de nuevo, a Crianza con Conciencia Positiva! Puede resultar algo difícil tener que imaginar a tu adolescente estando en situaciones de peligro. </w:t>
+            </w:r>
+          </w:p>
+          <w:p>
+            <w:pPr>
+              <w:widowControl w:val="0"/>
+            </w:pPr>
+            <w:r>
+              <w:t xml:space="preserve">Para mantener a nuestros adolescentes a salvo, debemos comprender su realidad y las posibles situaciones de riesgo en las que se pueden encontrar. </w:t>
               <w:br w:type="textWrapping"/>
             </w:r>
           </w:p>
@@ -5978,7 +5979,7 @@
               <w:widowControl w:val="0"/>
             </w:pPr>
             <w:r>
-              <w:t xml:space="preserve">We can help our teens know how to use their thoughts, voices, AND bodies in dangerous situations. It makes a big difference!</w:t>
+              <w:t xml:space="preserve">Podemos ayudar a nuestros adolescentes a saber cómo utilizar sus pensamientos, sus voces Y sus cuerpos en situaciones de peligro. ¡Realmente hace una gran diferencia!</w:t>
             </w:r>
           </w:p>
           <w:p>
@@ -5986,7 +5987,7 @@
               <w:spacing w:after="160" w:line="259" w:lineRule="auto"/>
             </w:pPr>
             <w:r>
-              <w:t xml:space="preserve">When we do not feel safe, regardless of our sex, gender or age, we are allowed to do anything to get away. We can USE OUR VOICE and USE OUR BODIES to protect ourselves. </w:t>
+              <w:t xml:space="preserve">Cuando no nos sentimos seguras o seguros, independientemente de nuestro sexo, género o edad, tenemos el derecho de hacer cualquier cosa para escapar. Puedes USAR TU VOZ y USAR TU CUERPO para protegerte. </w:t>
             </w:r>
           </w:p>
           <w:p>
@@ -5994,52 +5995,52 @@
               <w:spacing w:after="160" w:line="259" w:lineRule="auto"/>
             </w:pPr>
             <w:r>
-              <w:t xml:space="preserve">Let's continue to learn more.</w:t>
-            </w:r>
-          </w:p>
-        </w:tc>
-        <w:tc>
-          <w:tcPr>
-            <w:shd w:fill="auto" w:val="clear"/>
-            <w:tcMar>
-              <w:top w:w="100.0" w:type="dxa"/>
-              <w:left w:w="100.0" w:type="dxa"/>
-              <w:bottom w:w="100.0" w:type="dxa"/>
-              <w:right w:w="100.0" w:type="dxa"/>
-            </w:tcMar>
-            <w:vAlign w:val="top"/>
-          </w:tcPr>
-          <w:p>
-            <w:pPr>
-              <w:widowControl w:val="0"/>
-              <w:spacing w:line="240" w:lineRule="auto"/>
-            </w:pPr>
-            <w:r>
-              <w:t xml:space="preserve">Teaching Self Defence</w:t>
-            </w:r>
-          </w:p>
-          <w:p>
-            <w:pPr>
-              <w:widowControl w:val="0"/>
-              <w:spacing w:line="240" w:lineRule="auto"/>
-            </w:pPr>
-          </w:p>
-          <w:p>
-            <w:pPr>
-              <w:widowControl w:val="0"/>
-              <w:spacing w:line="240" w:lineRule="auto"/>
-            </w:pPr>
-            <w:r>
-              <w:t xml:space="preserve">USE OUR VOICE</w:t>
-            </w:r>
-          </w:p>
-          <w:p>
-            <w:pPr>
-              <w:widowControl w:val="0"/>
-              <w:spacing w:line="240" w:lineRule="auto"/>
-            </w:pPr>
-            <w:r>
-              <w:t xml:space="preserve">USE OUR BODIES</w:t>
+              <w:t xml:space="preserve">Avancemos para aprender más sobre esto.</w:t>
+            </w:r>
+          </w:p>
+        </w:tc>
+        <w:tc>
+          <w:tcPr>
+            <w:shd w:fill="auto" w:val="clear"/>
+            <w:tcMar>
+              <w:top w:w="100.0" w:type="dxa"/>
+              <w:left w:w="100.0" w:type="dxa"/>
+              <w:bottom w:w="100.0" w:type="dxa"/>
+              <w:right w:w="100.0" w:type="dxa"/>
+            </w:tcMar>
+            <w:vAlign w:val="top"/>
+          </w:tcPr>
+          <w:p>
+            <w:pPr>
+              <w:widowControl w:val="0"/>
+              <w:spacing w:line="240" w:lineRule="auto"/>
+            </w:pPr>
+            <w:r>
+              <w:t xml:space="preserve">Enseñar Defensa Personal</w:t>
+            </w:r>
+          </w:p>
+          <w:p>
+            <w:pPr>
+              <w:widowControl w:val="0"/>
+              <w:spacing w:line="240" w:lineRule="auto"/>
+            </w:pPr>
+          </w:p>
+          <w:p>
+            <w:pPr>
+              <w:widowControl w:val="0"/>
+              <w:spacing w:line="240" w:lineRule="auto"/>
+            </w:pPr>
+            <w:r>
+              <w:t xml:space="preserve">USAR NUESTRA VOZ</w:t>
+            </w:r>
+          </w:p>
+          <w:p>
+            <w:pPr>
+              <w:widowControl w:val="0"/>
+              <w:spacing w:line="240" w:lineRule="auto"/>
+            </w:pPr>
+            <w:r>
+              <w:t xml:space="preserve">USAR NUESTRO CUERPO</w:t>
             </w:r>
           </w:p>
         </w:tc>
@@ -6083,10 +6084,10 @@
               <w:spacing w:after="240" w:before="240" w:line="259" w:lineRule="auto"/>
             </w:pPr>
             <w:r>
-              <w:t xml:space="preserve">When we do not feel safe, we are allowed to do anything to get away. </w:t>
+              <w:t xml:space="preserve">Cuando sentimos que no estamos a salvo, tenemos permitido hacer cualquier cosa para escapar. </w:t>
               <w:br w:type="textWrapping"/>
               <w:br w:type="textWrapping"/>
-              <w:t xml:space="preserve">Remember the last scenario, where the man tried to force the teen into his car? How could the teen use their voice to get away? They might shout…</w:t>
+              <w:t xml:space="preserve">¿Recuerdas el último escenario, en el que un hombre intentó obligar a un adolescente a entrar en su coche? ¿Cómo podría el adolescente usar su voz para escapar? Podría gritar…</w:t>
             </w:r>
           </w:p>
           <w:p>
@@ -6103,7 +6104,7 @@
               </w:rPr>
             </w:pPr>
             <w:r>
-              <w:t>‘No!’</w:t>
+              <w:t>"¡No!"</w:t>
             </w:r>
           </w:p>
           <w:p>
@@ -6120,7 +6121,7 @@
               </w:rPr>
             </w:pPr>
             <w:r>
-              <w:t xml:space="preserve">“Someone help me!”</w:t>
+              <w:t xml:space="preserve">"¡Alguien que me ayude!"</w:t>
             </w:r>
           </w:p>
           <w:p>
@@ -6137,7 +6138,7 @@
               </w:rPr>
             </w:pPr>
             <w:r>
-              <w:t xml:space="preserve">“I will call the police if you touch me again”</w:t>
+              <w:t xml:space="preserve">"Llamaré a la policía si me vuelves a tocar."</w:t>
             </w:r>
           </w:p>
           <w:p>
@@ -6154,7 +6155,7 @@
               </w:rPr>
             </w:pPr>
             <w:r>
-              <w:t xml:space="preserve">"Do not touch my bum” </w:t>
+              <w:t xml:space="preserve">"No toques mis pompis." </w:t>
             </w:r>
           </w:p>
           <w:p>
@@ -6162,7 +6163,7 @@
               <w:spacing w:line="259" w:lineRule="auto"/>
             </w:pPr>
             <w:r>
-              <w:t xml:space="preserve">Or they might try something else…</w:t>
+              <w:t xml:space="preserve">O puede que lo intente de otra manera…</w:t>
             </w:r>
           </w:p>
           <w:p>
@@ -6179,7 +6180,7 @@
               </w:rPr>
             </w:pPr>
             <w:r>
-              <w:t xml:space="preserve">“I will do anything you want, just please don’t hurt me.”</w:t>
+              <w:t xml:space="preserve">"Haré todo lo que quieras, pero, por favor, no me lastimes."</w:t>
             </w:r>
           </w:p>
           <w:p>
@@ -6195,7 +6196,7 @@
               </w:rPr>
             </w:pPr>
             <w:r>
-              <w:t xml:space="preserve">“No lift for me, thanks. Last time I got a lift I threw up EVERYWHERE!”</w:t>
+              <w:t xml:space="preserve">"Hoy no habrá elevador para mí, gracias. La última vez que me subí a uno, ¡vomité TODO!"</w:t>
             </w:r>
           </w:p>
           <w:p>
@@ -6212,7 +6213,7 @@
               </w:rPr>
             </w:pPr>
             <w:r>
-              <w:t xml:space="preserve">“I can see that you are angry. Let’s sit together and talk about it.”</w:t>
+              <w:t xml:space="preserve">"Veo y siento tu enojo. Sentémonos aquí para platicarlo."</w:t>
             </w:r>
           </w:p>
           <w:p>
@@ -6228,7 +6229,7 @@
               </w:rPr>
             </w:pPr>
             <w:r>
-              <w:t xml:space="preserve">“I will give you my phone if you let me go.”</w:t>
+              <w:t xml:space="preserve">"Te daré mi teléfono si me dejas ir."</w:t>
             </w:r>
           </w:p>
           <w:p>
@@ -6236,7 +6237,7 @@
               <w:spacing w:after="160" w:line="259" w:lineRule="auto"/>
             </w:pPr>
             <w:r>
-              <w:t xml:space="preserve">Consider, what would you do? There’s no wrong answer. </w:t>
+              <w:t xml:space="preserve">Imagina y considera, ¿qué harías tú? No hay respuestas incorrectas. </w:t>
             </w:r>
           </w:p>
           <w:p>
@@ -6276,7 +6277,7 @@
               <w:pStyle w:val="P68B1DB1-Normal1"/>
             </w:pPr>
             <w:r>
-              <w:t xml:space="preserve">USE YOUR VOICE</w:t>
+              <w:t xml:space="preserve">USAR TU VOZ</w:t>
             </w:r>
           </w:p>
           <w:p>
@@ -6292,7 +6293,7 @@
               </w:rPr>
             </w:pPr>
             <w:r>
-              <w:t>No!</w:t>
+              <w:t>¡No!</w:t>
             </w:r>
           </w:p>
           <w:p>
@@ -6309,7 +6310,7 @@
               </w:rPr>
             </w:pPr>
             <w:r>
-              <w:t xml:space="preserve">Someone help me!</w:t>
+              <w:t xml:space="preserve">¡Alguien que me ayude!</w:t>
             </w:r>
           </w:p>
           <w:p>
@@ -6326,7 +6327,7 @@
               </w:rPr>
             </w:pPr>
             <w:r>
-              <w:t xml:space="preserve">I will call the police if you touch me again</w:t>
+              <w:t xml:space="preserve">Llamaré a la policía si me vuelves a tocar.</w:t>
             </w:r>
           </w:p>
           <w:p>
@@ -6343,7 +6344,7 @@
               </w:rPr>
             </w:pPr>
             <w:r>
-              <w:t xml:space="preserve">Do not touch my bum</w:t>
+              <w:t xml:space="preserve">No toques mis pompis.</w:t>
             </w:r>
           </w:p>
           <w:p>
@@ -6360,7 +6361,7 @@
               </w:rPr>
             </w:pPr>
             <w:r>
-              <w:t xml:space="preserve">I will do anything you want, just please don’t hurt me.</w:t>
+              <w:t xml:space="preserve">Haré lo que quieras, pero, por favor, no me lastimes.</w:t>
             </w:r>
           </w:p>
           <w:p>
@@ -6376,7 +6377,7 @@
               </w:rPr>
             </w:pPr>
             <w:r>
-              <w:t xml:space="preserve">No lift for me, thanks. Last time I got a lift I threw up EVERYWHERE!</w:t>
+              <w:t xml:space="preserve">Hoy no habrá elevador para mí, gracias. La última vez que me subí a uno, ¡vomité TODO!</w:t>
             </w:r>
           </w:p>
           <w:p>
@@ -6393,7 +6394,7 @@
               </w:rPr>
             </w:pPr>
             <w:r>
-              <w:t xml:space="preserve">I can see that you are angry. Let’s sit together and talk about it.</w:t>
+              <w:t xml:space="preserve">Veo y siento tu enojo. Sentémonos aquí para platicarlo.</w:t>
             </w:r>
           </w:p>
           <w:p>
@@ -6409,7 +6410,7 @@
               </w:rPr>
             </w:pPr>
             <w:r>
-              <w:t xml:space="preserve">I will give you my phone if you let me go.</w:t>
+              <w:t xml:space="preserve">Te daré mi teléfono si me dejas ir.</w:t>
             </w:r>
           </w:p>
         </w:tc>
@@ -6453,7 +6454,7 @@
               <w:spacing w:after="240" w:before="240" w:line="240" w:lineRule="auto"/>
             </w:pPr>
             <w:r>
-              <w:t xml:space="preserve">Our second tip is that you can also use your body. When our voice does not stop the situation, we can use our bodies to defend ourselves. You should know your attacker’s targets and do what you can to hurt them: Scratch, Pull, Punch, Kick, or Twist your attacker. </w:t>
+              <w:t xml:space="preserve">Nuestra segunda estrategia es que también puedes usar tu cuerpo. Cuando nuestra voz no detiene la situación, podemos usar nuestro cuerpo para defendernos. Debes conocer los puntos débiles primarios y secundarios de tu atacante y hacer lo que puedas para herirle: Rasguña, Jala, Golpea, Patea o Tuerce a tu atacante. </w:t>
             </w:r>
           </w:p>
         </w:tc>
@@ -6478,9 +6479,9 @@
               <w:pStyle w:val="P68B1DB1-Normal1"/>
             </w:pPr>
             <w:r>
-              <w:t xml:space="preserve">USE YOUR BODY</w:t>
+              <w:t xml:space="preserve">USAR TU CUERPO </w:t>
               <w:br w:type="textWrapping"/>
-              <w:t xml:space="preserve">Use your body to defend yourself. </w:t>
+              <w:t xml:space="preserve">Usa tu cuerpo para defenderte. </w:t>
             </w:r>
           </w:p>
           <w:p>
@@ -6498,7 +6499,7 @@
               <w:pStyle w:val="P68B1DB1-Normal1"/>
             </w:pPr>
             <w:r>
-              <w:t>Scratch</w:t>
+              <w:t>Rasguñar</w:t>
             </w:r>
           </w:p>
           <w:p>
@@ -6516,7 +6517,7 @@
               <w:pStyle w:val="P68B1DB1-Normal1"/>
             </w:pPr>
             <w:r>
-              <w:t>Pull</w:t>
+              <w:t>Jalar</w:t>
             </w:r>
           </w:p>
           <w:p>
@@ -6534,7 +6535,7 @@
               <w:pStyle w:val="P68B1DB1-Normal1"/>
             </w:pPr>
             <w:r>
-              <w:t>Punch</w:t>
+              <w:t>Golpear</w:t>
             </w:r>
           </w:p>
           <w:p>
@@ -6552,7 +6553,7 @@
               <w:pStyle w:val="P68B1DB1-Normal1"/>
             </w:pPr>
             <w:r>
-              <w:t>Kick</w:t>
+              <w:t>Patear</w:t>
             </w:r>
           </w:p>
           <w:p>
@@ -6570,7 +6571,7 @@
               <w:pStyle w:val="P68B1DB1-Normal1"/>
             </w:pPr>
             <w:r>
-              <w:t>Twist</w:t>
+              <w:t>Torcer</w:t>
             </w:r>
           </w:p>
         </w:tc>
@@ -6625,9 +6626,10 @@
               <w:spacing w:after="240" w:before="240" w:line="259" w:lineRule="auto"/>
             </w:pPr>
             <w:r>
-              <w:t xml:space="preserve">There are four primary targets to know: </w:t>
+              <w:t xml:space="preserve">En el cuerpo, hay cuatro puntos débiles primarios que debes conocer: 
+</w:t>
               <w:br w:type="textWrapping"/>
-              <w:t xml:space="preserve">[1] The eyes</w:t>
+              <w:t xml:space="preserve">[1] Ojos</w:t>
             </w:r>
           </w:p>
           <w:p>
@@ -6635,7 +6637,7 @@
               <w:spacing w:after="240" w:before="240" w:line="259" w:lineRule="auto"/>
             </w:pPr>
             <w:r>
-              <w:t xml:space="preserve">[2] Throat</w:t>
+              <w:t xml:space="preserve">[2] Garganta</w:t>
             </w:r>
           </w:p>
           <w:p>
@@ -6643,7 +6645,7 @@
               <w:spacing w:after="240" w:before="240" w:line="259" w:lineRule="auto"/>
             </w:pPr>
             <w:r>
-              <w:t xml:space="preserve">[3] Groin</w:t>
+              <w:t xml:space="preserve">[3] Ingle o Entrepierna</w:t>
             </w:r>
           </w:p>
           <w:p>
@@ -6651,7 +6653,7 @@
               <w:spacing w:after="240" w:before="240" w:line="259" w:lineRule="auto"/>
             </w:pPr>
             <w:r>
-              <w:t xml:space="preserve">[4] and knees</w:t>
+              <w:t xml:space="preserve">[4] y Rodillas</w:t>
             </w:r>
           </w:p>
         </w:tc>
@@ -6725,34 +6727,34 @@
               <w:spacing w:line="240" w:lineRule="auto"/>
             </w:pPr>
             <w:r>
-              <w:t xml:space="preserve">There are also seven secondary targets: </w:t>
+              <w:t xml:space="preserve">También hay siete puntos débiles secundarios: </w:t>
               <w:br w:type="textWrapping"/>
-              <w:t xml:space="preserve">[1] Temple </w:t>
+              <w:t xml:space="preserve">[1] Sien </w:t>
               <w:br w:type="textWrapping"/>
-              <w:t xml:space="preserve">[2] Ears </w:t>
+              <w:t xml:space="preserve">[2] Orejas </w:t>
               <w:br w:type="textWrapping"/>
-              <w:t xml:space="preserve">[3] Nose </w:t>
+              <w:t xml:space="preserve">[3] Nariz </w:t>
               <w:br w:type="textWrapping"/>
-              <w:t xml:space="preserve">[4] Solar Plexus (the space between the ribs) </w:t>
+              <w:t xml:space="preserve">[4] Plexo Solar (el espacio entre las costillas) </w:t>
               <w:br w:type="textWrapping"/>
-              <w:t xml:space="preserve">[5] Fingers </w:t>
+              <w:t xml:space="preserve">[5] Dedos </w:t>
               <w:br w:type="textWrapping"/>
-              <w:t xml:space="preserve">[6] Shin </w:t>
+              <w:t xml:space="preserve">[6] Espinilla </w:t>
               <w:br w:type="textWrapping"/>
-              <w:t xml:space="preserve">[7] Instep (top of the feet)</w:t>
-            </w:r>
-          </w:p>
-          <w:p>
-            <w:pPr>
-              <w:spacing w:line="240" w:lineRule="auto"/>
-            </w:pPr>
-          </w:p>
-          <w:p>
-            <w:pPr>
-              <w:spacing w:line="240" w:lineRule="auto"/>
-            </w:pPr>
-            <w:r>
-              <w:t xml:space="preserve">Attack any of the targets to hurt your opponent and get away. </w:t>
+              <w:t xml:space="preserve">[7] Empeine (parte superior de los pies)</w:t>
+            </w:r>
+          </w:p>
+          <w:p>
+            <w:pPr>
+              <w:spacing w:line="240" w:lineRule="auto"/>
+            </w:pPr>
+          </w:p>
+          <w:p>
+            <w:pPr>
+              <w:spacing w:line="240" w:lineRule="auto"/>
+            </w:pPr>
+            <w:r>
+              <w:t xml:space="preserve">Ataca cualquiera de los puntos para herir a tu oponente y escaparte. </w:t>
             </w:r>
           </w:p>
         </w:tc>
@@ -6825,7 +6827,7 @@
               <w:spacing w:line="240" w:lineRule="auto"/>
             </w:pPr>
             <w:r>
-              <w:t xml:space="preserve">Your home activity is to share this information with your teen so they are ready to defend themselves. You can do it and </w:t>
+              <w:t xml:space="preserve">Tu Actividad para Casa es compartir esta información con tu adolescente para que esté lista o listo para defenderse. ¡Tú puedes hacerlo!, y </w:t>
             </w:r>
             <w:r>
               <w:rPr>
@@ -6835,52 +6837,52 @@
               <w:t xml:space="preserve">Crianza con Conciencia Positiva</w:t>
             </w:r>
             <w:r>
-              <w:t xml:space="preserve"> can help. Type “SAFE” to repeat this lesson with your teen. Can you do it today? </w:t>
-            </w:r>
-          </w:p>
-        </w:tc>
-        <w:tc>
-          <w:tcPr>
-            <w:shd w:fill="auto" w:val="clear"/>
-            <w:tcMar>
-              <w:top w:w="100.0" w:type="dxa"/>
-              <w:left w:w="100.0" w:type="dxa"/>
-              <w:bottom w:w="100.0" w:type="dxa"/>
-              <w:right w:w="100.0" w:type="dxa"/>
-            </w:tcMar>
-            <w:vAlign w:val="top"/>
-          </w:tcPr>
-          <w:p>
-            <w:pPr>
-              <w:widowControl w:val="0"/>
-              <w:spacing w:line="240" w:lineRule="auto"/>
-            </w:pPr>
-            <w:r>
-              <w:t xml:space="preserve">Teaching Self Defence</w:t>
-            </w:r>
-          </w:p>
-          <w:p>
-            <w:pPr>
-              <w:widowControl w:val="0"/>
-              <w:spacing w:line="240" w:lineRule="auto"/>
-            </w:pPr>
-          </w:p>
-          <w:p>
-            <w:pPr>
-              <w:widowControl w:val="0"/>
-              <w:spacing w:line="240" w:lineRule="auto"/>
-            </w:pPr>
-            <w:r>
-              <w:t xml:space="preserve">Home Activity: </w:t>
-            </w:r>
-          </w:p>
-          <w:p>
-            <w:pPr>
-              <w:widowControl w:val="0"/>
-              <w:spacing w:line="240" w:lineRule="auto"/>
-            </w:pPr>
-            <w:r>
-              <w:t xml:space="preserve">Type “SAFE” and repeat this lesson with your teen</w:t>
+              <w:t xml:space="preserve"> te ayudará. Escribe "SEGURO" y repite esta sesión con tu adolescente. ¿Tienes tiempo para hacerlo hoy?  </w:t>
+            </w:r>
+          </w:p>
+        </w:tc>
+        <w:tc>
+          <w:tcPr>
+            <w:shd w:fill="auto" w:val="clear"/>
+            <w:tcMar>
+              <w:top w:w="100.0" w:type="dxa"/>
+              <w:left w:w="100.0" w:type="dxa"/>
+              <w:bottom w:w="100.0" w:type="dxa"/>
+              <w:right w:w="100.0" w:type="dxa"/>
+            </w:tcMar>
+            <w:vAlign w:val="top"/>
+          </w:tcPr>
+          <w:p>
+            <w:pPr>
+              <w:widowControl w:val="0"/>
+              <w:spacing w:line="240" w:lineRule="auto"/>
+            </w:pPr>
+            <w:r>
+              <w:t xml:space="preserve">Enseñar Defensa Personal</w:t>
+            </w:r>
+          </w:p>
+          <w:p>
+            <w:pPr>
+              <w:widowControl w:val="0"/>
+              <w:spacing w:line="240" w:lineRule="auto"/>
+            </w:pPr>
+          </w:p>
+          <w:p>
+            <w:pPr>
+              <w:widowControl w:val="0"/>
+              <w:spacing w:line="240" w:lineRule="auto"/>
+            </w:pPr>
+            <w:r>
+              <w:t xml:space="preserve">Actividad para Casa: </w:t>
+            </w:r>
+          </w:p>
+          <w:p>
+            <w:pPr>
+              <w:widowControl w:val="0"/>
+              <w:spacing w:line="240" w:lineRule="auto"/>
+            </w:pPr>
+            <w:r>
+              <w:t xml:space="preserve">Escribe "SEGURO" y repite esta sesión con tu adolescente</w:t>
             </w:r>
           </w:p>
         </w:tc>
@@ -7010,7 +7012,7 @@
               <w:spacing w:line="240" w:lineRule="auto"/>
             </w:pPr>
             <w:r>
-              <w:t xml:space="preserve">Hello, we are glad to see you back on Crianza con Conciencia Positiva!</w:t>
+              <w:t xml:space="preserve">Hola, ¡nos da gusto verte de nuevo por aquí en Crianza con Conciencia Positiva!</w:t>
             </w:r>
           </w:p>
           <w:p>
@@ -7018,7 +7020,7 @@
               <w:spacing w:after="240" w:before="240" w:line="240" w:lineRule="auto"/>
             </w:pPr>
             <w:r>
-              <w:t xml:space="preserve">This lesson is about keeping our teens safe from sexual violence. It's okay to feel worried about your teen experiencing sexual violence. If it makes you upset or uncomfortable, take a deep breath or talk to someone you trust before continuing. </w:t>
+              <w:t xml:space="preserve">Esta sesión trata sobre cómo cuidar a nuestros adolescentes de la violencia sexual. Es normal y no está mal que te preocupe el hecho de que tu adolescente pueda sufrir violencia sexual. Si te molesta o te genera incomodidad, respira profundo o contacta a alguien de confianza antes de continuar. </w:t>
             </w:r>
           </w:p>
           <w:p>
@@ -7026,7 +7028,7 @@
               <w:spacing w:after="240" w:before="240" w:line="259" w:lineRule="auto"/>
             </w:pPr>
             <w:r>
-              <w:t xml:space="preserve">In a dangerous situation, we may not know what to do and freeze or respond in an angry way – this is normal. We have four tools that can help keep you and your teen safe. They are:[pause]</w:t>
+              <w:t xml:space="preserve">En una situación de peligro, puede que no sepamos qué hacer y nos quedemos paralizados o respondamos con enojo; esto es normal. Aquí tenemos cuatro estrategias que pueden ayudarte a ti y a tu adolescente a estar a salvo. Estas son:[pause]</w:t>
             </w:r>
           </w:p>
           <w:p>
@@ -7035,7 +7037,7 @@
               <w:spacing w:after="0" w:before="240" w:line="259" w:lineRule="auto"/>
             </w:pPr>
             <w:r>
-              <w:t xml:space="preserve">know it,</w:t>
+              <w:t>conocer,</w:t>
             </w:r>
           </w:p>
           <w:p>
@@ -7046,7 +7048,7 @@
             <w:r>
               <w:t>[pause]</w:t>
               <w:br w:type="textWrapping"/>
-              <w:t xml:space="preserve">see it,</w:t>
+              <w:t>observar,</w:t>
             </w:r>
           </w:p>
           <w:p>
@@ -7057,7 +7059,7 @@
             <w:r>
               <w:t>[pause]</w:t>
               <w:br w:type="textWrapping"/>
-              <w:t xml:space="preserve">say it,</w:t>
+              <w:t>comunicar,</w:t>
             </w:r>
           </w:p>
           <w:p>
@@ -7068,7 +7070,7 @@
             <w:r>
               <w:t>[pause]</w:t>
               <w:br w:type="textWrapping"/>
-              <w:t xml:space="preserve">and do it.</w:t>
+              <w:t xml:space="preserve">y hacer.</w:t>
             </w:r>
           </w:p>
           <w:p>
@@ -7077,7 +7079,7 @@
               <w:spacing w:after="0" w:before="0" w:line="259" w:lineRule="auto"/>
             </w:pPr>
             <w:r>
-              <w:t xml:space="preserve">Let’s learn more together.</w:t>
+              <w:t xml:space="preserve">Aprendamos más sobre esto.</w:t>
             </w:r>
           </w:p>
         </w:tc>
@@ -7089,49 +7091,49 @@
               <w:spacing w:line="240" w:lineRule="auto"/>
             </w:pPr>
             <w:r>
-              <w:t xml:space="preserve">Preventing Sexual Violence</w:t>
-            </w:r>
-          </w:p>
-          <w:p>
-            <w:pPr>
-              <w:widowControl w:val="0"/>
-              <w:spacing w:line="240" w:lineRule="auto"/>
-            </w:pPr>
-          </w:p>
-          <w:p>
-            <w:pPr>
-              <w:widowControl w:val="0"/>
-              <w:spacing w:line="240" w:lineRule="auto"/>
-            </w:pPr>
-            <w:r>
-              <w:t xml:space="preserve">KNOW IT</w:t>
-            </w:r>
-          </w:p>
-          <w:p>
-            <w:pPr>
-              <w:widowControl w:val="0"/>
-              <w:spacing w:line="240" w:lineRule="auto"/>
-            </w:pPr>
-            <w:r>
-              <w:t xml:space="preserve">SEE IT</w:t>
-            </w:r>
-          </w:p>
-          <w:p>
-            <w:pPr>
-              <w:widowControl w:val="0"/>
-              <w:spacing w:line="240" w:lineRule="auto"/>
-            </w:pPr>
-            <w:r>
-              <w:t xml:space="preserve">SAY IT</w:t>
-            </w:r>
-          </w:p>
-          <w:p>
-            <w:pPr>
-              <w:widowControl w:val="0"/>
-              <w:spacing w:line="240" w:lineRule="auto"/>
-            </w:pPr>
-            <w:r>
-              <w:t xml:space="preserve">DO IT</w:t>
+              <w:t xml:space="preserve">Prevenir la Violencia Sexual</w:t>
+            </w:r>
+          </w:p>
+          <w:p>
+            <w:pPr>
+              <w:widowControl w:val="0"/>
+              <w:spacing w:line="240" w:lineRule="auto"/>
+            </w:pPr>
+          </w:p>
+          <w:p>
+            <w:pPr>
+              <w:widowControl w:val="0"/>
+              <w:spacing w:line="240" w:lineRule="auto"/>
+            </w:pPr>
+            <w:r>
+              <w:t>CONOCERLO</w:t>
+            </w:r>
+          </w:p>
+          <w:p>
+            <w:pPr>
+              <w:widowControl w:val="0"/>
+              <w:spacing w:line="240" w:lineRule="auto"/>
+            </w:pPr>
+            <w:r>
+              <w:t>OBSERVAR</w:t>
+            </w:r>
+          </w:p>
+          <w:p>
+            <w:pPr>
+              <w:widowControl w:val="0"/>
+              <w:spacing w:line="240" w:lineRule="auto"/>
+            </w:pPr>
+            <w:r>
+              <w:t>COMUNICAR</w:t>
+            </w:r>
+          </w:p>
+          <w:p>
+            <w:pPr>
+              <w:widowControl w:val="0"/>
+              <w:spacing w:line="240" w:lineRule="auto"/>
+            </w:pPr>
+            <w:r>
+              <w:t>HACER</w:t>
             </w:r>
           </w:p>
         </w:tc>
@@ -7163,7 +7165,7 @@
               <w:spacing w:after="12" w:before="12" w:line="276" w:lineRule="auto"/>
             </w:pPr>
             <w:r>
-              <w:t xml:space="preserve">[1] First, know it. Know the difference between healthy and unhealthy relationships. If you are attacked, know that it is never your fault. You are allowed to say and do what is needed to stay safe and get away – do not worry about what others may think. You are worth being defended. You are strong and powerful.  </w:t>
+              <w:t xml:space="preserve">[1] Primero, conocer. Debes CONOCER la diferencia entre las relaciones sanas y las que no lo son. Si alguna vez eres víctima de algún ataque, debes saber que nunca es tu culpa. Estás en todo tu derecho de decir y hacer lo que sea necesario para mantenerte a salvo y escapar; no te preocupes por lo que puedan pensar los demás. Tienes valor y mereces defenderte. Eres fuerte y tienes el poder de hacerlo.  </w:t>
             </w:r>
           </w:p>
           <w:p>
@@ -7188,7 +7190,7 @@
               <w:spacing w:after="12" w:before="12" w:line="276" w:lineRule="auto"/>
             </w:pPr>
             <w:r>
-              <w:t xml:space="preserve">[2] Next, see it. When someone makes you (or someone else) feel uncomfortable with what they say or do, that is never okay! We all have the right to feel safe, especially at home. Follow your intuition. When you feel attacked with words or actions, your goal is to get away.</w:t>
+              <w:t xml:space="preserve">[2] Después, observar. Cuando alguien te hace sentir incomodidad (a ti o a otra persona) con lo que dice o hace, ¡no está bien! Todas y todos tenemos derecho a estar en un ambiente seguro, sobre todo en casa. Sigue tu intuición. Cuando te sientas bajo alguna amenaza, ya sea con palabras o acciones, tu objetivo es huir.</w:t>
             </w:r>
           </w:p>
           <w:p>
@@ -7213,7 +7215,7 @@
               <w:spacing w:after="12" w:before="12" w:line="276" w:lineRule="auto"/>
             </w:pPr>
             <w:r>
-              <w:t xml:space="preserve">[3] Third, say it. Your voice can stop many attacks. Yell ‘No!’, call for help, warn of consequences, name the behaviour, act crazy, pretend to go along to buy time, use humour, calm them down, or negotiate. It is important to be clear, confident, and direct. Speak using your voice, body language, and maintain eye contact while speaking to the person. Remind your teen that they should always tell an adult they trust what happened so they can get support. </w:t>
+              <w:t xml:space="preserve">[3] Tercero, comunicar. Tu voz tiene el poder de detener un sinfín de amenazas. Grita "¡No!", pide ayuda, advierte de las consecuencias, nombra el comportamiento, genera una situación que llame la atención, finge que le sigues la corriente para ganar tiempo, utiliza el humor, cálmales o negocia. Es importante que hables de manera directa, con claridad y confianza. Comunica usando tu voz, el lenguaje corporal y el contacto visual. Recuérdale a tu adolescente que siempre debe contarle a una persona adulta en quien confíe lo que ha pasado para que pueda brindarle apoyo. </w:t>
             </w:r>
           </w:p>
           <w:p>
@@ -7238,7 +7240,7 @@
               <w:spacing w:after="12" w:before="12" w:line="276" w:lineRule="auto"/>
             </w:pPr>
             <w:r>
-              <w:t xml:space="preserve">[4] Finally, do it. When our voice is not changing the situation, we can use our bodies. Know the ‘weapons’ on your body and know the ‘targets’ on your attacker’s body. Use what is free on your body that you can fight with and what is open on the attacker’s body to hit.  </w:t>
+              <w:t xml:space="preserve">[4] Por último, hacer. Cuando nuestra voz no sea suficiente para cambiar la situación, podemos usar nuestro cuerpo. Conoce las "armas" de tu cuerpo y conoce los "objetivos" del cuerpo de tu atacante. Usa cualquier parte de tu cuerpo, que esté libre y con la que puedas luchar, y golpea a tu atacante en cualquier área de su cuerpo que esté vulnerable.  </w:t>
             </w:r>
           </w:p>
           <w:p>
@@ -7257,7 +7259,7 @@
               <w:spacing w:after="240" w:before="240" w:line="259" w:lineRule="auto"/>
             </w:pPr>
             <w:r>
-              <w:t xml:space="preserve">If you do get hurt by someone, remember it is never your fault. Ask someone you trust for help, and make sure your teen knows they can tell you anything so you can find a solution together.</w:t>
+              <w:t xml:space="preserve">Si alguna vez alguien te hace daño, recuerda que nunca es culpa tuya. Acércate con alguien en quien confíes y pide ayuda. También asegúrate de que tu adolescente sepa que puede contarte cualquier cosa para que puedan encontrar una solución en conjunto.</w:t>
             </w:r>
           </w:p>
         </w:tc>

</xml_diff>